<commit_message>
updates for mar 22 class
</commit_message>
<xml_diff>
--- a/CD_Session1.docx
+++ b/CD_Session1.docx
@@ -1,6 +1,6 @@
 
 <file path=word/document.xml><?xml version="1.0" encoding="utf-8"?>
-<w:document xmlns:wpc="http://schemas.microsoft.com/office/word/2010/wordprocessingCanvas" xmlns:cx="http://schemas.microsoft.com/office/drawing/2014/chartex" xmlns:cx1="http://schemas.microsoft.com/office/drawing/2015/9/8/chartex" xmlns:cx2="http://schemas.microsoft.com/office/drawing/2015/10/21/chartex" xmlns:cx3="http://schemas.microsoft.com/office/drawing/2016/5/9/chartex" xmlns:cx4="http://schemas.microsoft.com/office/drawing/2016/5/10/chartex" xmlns:cx5="http://schemas.microsoft.com/office/drawing/2016/5/11/chartex" xmlns:cx6="http://schemas.microsoft.com/office/drawing/2016/5/12/chartex" xmlns:cx7="http://schemas.microsoft.com/office/drawing/2016/5/13/chartex" xmlns:cx8="http://schemas.microsoft.com/office/drawing/2016/5/14/chartex" xmlns:mc="http://schemas.openxmlformats.org/markup-compatibility/2006" xmlns:aink="http://schemas.microsoft.com/office/drawing/2016/ink" xmlns:am3d="http://schemas.microsoft.com/office/drawing/2017/model3d" xmlns:o="urn:schemas-microsoft-com:office:office" xmlns:r="http://schemas.openxmlformats.org/officeDocument/2006/relationships" xmlns:m="http://schemas.openxmlformats.org/officeDocument/2006/math" xmlns:v="urn:schemas-microsoft-com:vml" xmlns:wp14="http://schemas.microsoft.com/office/word/2010/wordprocessingDrawing" xmlns:wp="http://schemas.openxmlformats.org/drawingml/2006/wordprocessingDrawing" xmlns:w10="urn:schemas-microsoft-com:office:word" xmlns:w="http://schemas.openxmlformats.org/wordprocessingml/2006/main" xmlns:w14="http://schemas.microsoft.com/office/word/2010/wordml" xmlns:w15="http://schemas.microsoft.com/office/word/2012/wordml" xmlns:w16cid="http://schemas.microsoft.com/office/word/2016/wordml/cid" xmlns:w16se="http://schemas.microsoft.com/office/word/2015/wordml/symex" xmlns:wpg="http://schemas.microsoft.com/office/word/2010/wordprocessingGroup" xmlns:wpi="http://schemas.microsoft.com/office/word/2010/wordprocessingInk" xmlns:wne="http://schemas.microsoft.com/office/word/2006/wordml" xmlns:wps="http://schemas.microsoft.com/office/word/2010/wordprocessingShape" mc:Ignorable="w14 w15 w16se w16cid wp14">
+<w:document xmlns:wpc="http://schemas.microsoft.com/office/word/2010/wordprocessingCanvas" xmlns:cx="http://schemas.microsoft.com/office/drawing/2014/chartex" xmlns:cx1="http://schemas.microsoft.com/office/drawing/2015/9/8/chartex" xmlns:cx2="http://schemas.microsoft.com/office/drawing/2015/10/21/chartex" xmlns:cx3="http://schemas.microsoft.com/office/drawing/2016/5/9/chartex" xmlns:cx4="http://schemas.microsoft.com/office/drawing/2016/5/10/chartex" xmlns:cx5="http://schemas.microsoft.com/office/drawing/2016/5/11/chartex" xmlns:cx6="http://schemas.microsoft.com/office/drawing/2016/5/12/chartex" xmlns:cx7="http://schemas.microsoft.com/office/drawing/2016/5/13/chartex" xmlns:cx8="http://schemas.microsoft.com/office/drawing/2016/5/14/chartex" xmlns:mc="http://schemas.openxmlformats.org/markup-compatibility/2006" xmlns:aink="http://schemas.microsoft.com/office/drawing/2016/ink" xmlns:am3d="http://schemas.microsoft.com/office/drawing/2017/model3d" xmlns:o="urn:schemas-microsoft-com:office:office" xmlns:r="http://schemas.openxmlformats.org/officeDocument/2006/relationships" xmlns:m="http://schemas.openxmlformats.org/officeDocument/2006/math" xmlns:v="urn:schemas-microsoft-com:vml" xmlns:wp14="http://schemas.microsoft.com/office/word/2010/wordprocessingDrawing" xmlns:wp="http://schemas.openxmlformats.org/drawingml/2006/wordprocessingDrawing" xmlns:w10="urn:schemas-microsoft-com:office:word" xmlns:w="http://schemas.openxmlformats.org/wordprocessingml/2006/main" xmlns:w14="http://schemas.microsoft.com/office/word/2010/wordml" xmlns:w15="http://schemas.microsoft.com/office/word/2012/wordml" xmlns:w16cex="http://schemas.microsoft.com/office/word/2018/wordml/cex" xmlns:w16cid="http://schemas.microsoft.com/office/word/2016/wordml/cid" xmlns:w16="http://schemas.microsoft.com/office/word/2018/wordml" xmlns:w16se="http://schemas.microsoft.com/office/word/2015/wordml/symex" xmlns:wpg="http://schemas.microsoft.com/office/word/2010/wordprocessingGroup" xmlns:wpi="http://schemas.microsoft.com/office/word/2010/wordprocessingInk" xmlns:wne="http://schemas.microsoft.com/office/word/2006/wordml" xmlns:wps="http://schemas.microsoft.com/office/word/2010/wordprocessingShape" mc:Ignorable="w14 w15 w16se w16cid w16 w16cex wp14">
   <w:body>
     <w:p>
       <w:pPr>
@@ -14,6 +14,9 @@
       </w:r>
     </w:p>
     <w:p>
+      <w:pPr>
+        <w:contextualSpacing/>
+      </w:pPr>
       <w:r>
         <w:t>Let</w:t>
       </w:r>
@@ -39,6 +42,9 @@
       </w:r>
     </w:p>
     <w:p>
+      <w:pPr>
+        <w:contextualSpacing/>
+      </w:pPr>
       <w:r>
         <w:t>Cybercrime is where digital assets (like desktop</w:t>
       </w:r>
@@ -145,6 +151,9 @@
       </w:r>
     </w:p>
     <w:p>
+      <w:pPr>
+        <w:contextualSpacing/>
+      </w:pPr>
       <w:r>
         <w:t xml:space="preserve">Information security is all about </w:t>
       </w:r>
@@ -247,7 +256,7 @@
         <w:t xml:space="preserve"> origin integrity</w:t>
       </w:r>
       <w:r>
-        <w:t>, b)</w:t>
+        <w:t xml:space="preserve"> b)</w:t>
       </w:r>
       <w:r>
         <w:t xml:space="preserve"> data integrity.</w:t>
@@ -265,7 +274,7 @@
         <w:t>data source constitutes an origin integrity breach; however, changing the content constitutes a</w:t>
       </w:r>
       <w:r>
-        <w:t xml:space="preserve"> data integrity breach.  </w:t>
+        <w:t xml:space="preserve"> data integrity breach. </w:t>
       </w:r>
       <w:r>
         <w:t xml:space="preserve">For example, if I hear from a friend </w:t>
@@ -343,6 +352,9 @@
       </w:r>
     </w:p>
     <w:p>
+      <w:pPr>
+        <w:contextualSpacing/>
+      </w:pPr>
       <w:r>
         <w:t>Let</w:t>
       </w:r>
@@ -374,7 +386,6 @@
         </w:numPr>
       </w:pPr>
       <w:r>
-        <w:lastRenderedPageBreak/>
         <w:t>Jim reads a letter addressed to Sylvia and then burns the letter.</w:t>
       </w:r>
       <w:r>
@@ -393,6 +404,7 @@
         </w:numPr>
       </w:pPr>
       <w:r>
+        <w:lastRenderedPageBreak/>
         <w:t>Becky remotely logs onto her school server</w:t>
       </w:r>
       <w:r>
@@ -513,6 +525,7 @@
     <w:p>
       <w:pPr>
         <w:ind w:left="360"/>
+        <w:contextualSpacing/>
       </w:pPr>
       <w:r>
         <w:t>Cybercrime includes all of these when committed digitally.</w:t>
@@ -528,6 +541,7 @@
     </w:p>
     <w:p>
       <w:pPr>
+        <w:contextualSpacing/>
         <w:rPr>
           <w:rFonts w:asciiTheme="majorHAnsi" w:eastAsiaTheme="majorEastAsia" w:hAnsiTheme="majorHAnsi" w:cstheme="majorBidi"/>
           <w:color w:val="0072C6" w:themeColor="accent1"/>
@@ -865,11 +879,7 @@
         <w:t>concise</w:t>
       </w:r>
       <w:r>
-        <w:t xml:space="preserve"> amount of </w:t>
-      </w:r>
-      <w:r>
-        <w:lastRenderedPageBreak/>
-        <w:t>time</w:t>
+        <w:t xml:space="preserve"> amount of time</w:t>
       </w:r>
       <w:r>
         <w:t>. This is impossible for any other type of crime. Hence, it is exciting and worth pursuing</w:t>
@@ -899,6 +909,7 @@
         <w:rPr>
           <w:b/>
         </w:rPr>
+        <w:lastRenderedPageBreak/>
         <w:t>Anonymity</w:t>
       </w:r>
       <w:r>
@@ -1089,6 +1100,9 @@
       </w:r>
     </w:p>
     <w:p>
+      <w:pPr>
+        <w:contextualSpacing/>
+      </w:pPr>
       <w:r>
         <w:t xml:space="preserve">A </w:t>
       </w:r>
@@ -1117,13 +1131,7 @@
         <w:t>data from them; sometimes, they do it all</w:t>
       </w:r>
       <w:r>
-        <w:t>. Hackers either extort money or interrupt business processes</w:t>
-      </w:r>
-      <w:r>
-        <w:t>,</w:t>
-      </w:r>
-      <w:r>
-        <w:t xml:space="preserve"> or both.</w:t>
+        <w:t>. Hackers either extort money or interrupt business processes or both.</w:t>
       </w:r>
       <w:r>
         <w:t xml:space="preserve"> </w:t>
@@ -1139,6 +1147,9 @@
       </w:r>
     </w:p>
     <w:p>
+      <w:pPr>
+        <w:contextualSpacing/>
+      </w:pPr>
       <w:proofErr w:type="spellStart"/>
       <w:r>
         <w:rPr>
@@ -1186,7 +1197,7 @@
         <w:t>firewall</w:t>
       </w:r>
       <w:r>
-        <w:t xml:space="preserve">s – everything. </w:t>
+        <w:t>s – everything.</w:t>
       </w:r>
       <w:r>
         <w:t xml:space="preserve"> </w:t>
@@ -1215,7 +1226,7 @@
         <w:t>'</w:t>
       </w:r>
       <w:r>
-        <w:t xml:space="preserve"> servers, </w:t>
+        <w:t xml:space="preserve"> servers </w:t>
       </w:r>
       <w:r>
         <w:t xml:space="preserve">used </w:t>
@@ -1380,7 +1391,7 @@
           <w:sz w:val="24"/>
           <w:szCs w:val="24"/>
         </w:rPr>
-        <w:t xml:space="preserve">when an employee found a ransom note from hackers on a control-room computer. </w:t>
+        <w:t>when an employee found a ransom note from hackers on a control-room computer.</w:t>
       </w:r>
       <w:r>
         <w:rPr>
@@ -1402,7 +1413,29 @@
           <w:sz w:val="24"/>
           <w:szCs w:val="24"/>
         </w:rPr>
-        <w:t>Joseph Blount, CEO of Colonial Pipeline Co., authorized the ransom payment of $4.4 million because executives were unsure how badly the cyberattack had breached its systems, and consequently, how long it would take to bring the pipeline back.</w:t>
+        <w:t>Joseph Blount, CEO of Colonial Pipeline Co., authorized the ransom payment of $4.4 million because executives were unsure how badly the cyberattack had breached its systems and</w:t>
+      </w:r>
+      <w:r>
+        <w:rPr>
+          <w:rFonts w:asciiTheme="minorHAnsi" w:eastAsiaTheme="minorHAnsi" w:hAnsiTheme="minorHAnsi" w:cstheme="minorBidi"/>
+          <w:bCs/>
+          <w:color w:val="auto"/>
+          <w:spacing w:val="0"/>
+          <w:sz w:val="24"/>
+          <w:szCs w:val="24"/>
+        </w:rPr>
+        <w:t>,</w:t>
+      </w:r>
+      <w:r>
+        <w:rPr>
+          <w:rFonts w:asciiTheme="minorHAnsi" w:eastAsiaTheme="minorHAnsi" w:hAnsiTheme="minorHAnsi" w:cstheme="minorBidi"/>
+          <w:bCs/>
+          <w:color w:val="auto"/>
+          <w:spacing w:val="0"/>
+          <w:sz w:val="24"/>
+          <w:szCs w:val="24"/>
+        </w:rPr>
+        <w:t xml:space="preserve"> consequently, how long it would take to bring the pipeline back.</w:t>
       </w:r>
     </w:p>
     <w:p>
@@ -1483,7 +1516,7 @@
           <w:sz w:val="24"/>
           <w:szCs w:val="24"/>
         </w:rPr>
-        <w:t>The attacks targeted journalists from Bloomberg, The New York Times</w:t>
+        <w:t xml:space="preserve">The attacks targeted </w:t>
       </w:r>
       <w:r>
         <w:rPr>
@@ -1494,7 +1527,7 @@
           <w:sz w:val="24"/>
           <w:szCs w:val="24"/>
         </w:rPr>
-        <w:t>,</w:t>
+        <w:t>Bloomberg, The New York Times, and Fox News journalist</w:t>
       </w:r>
       <w:r>
         <w:rPr>
@@ -1505,7 +1538,7 @@
           <w:sz w:val="24"/>
           <w:szCs w:val="24"/>
         </w:rPr>
-        <w:t xml:space="preserve"> and Fox News.</w:t>
+        <w:t>s.</w:t>
       </w:r>
     </w:p>
     <w:p>
@@ -1533,6 +1566,9 @@
       </w:r>
     </w:p>
     <w:p>
+      <w:pPr>
+        <w:contextualSpacing/>
+      </w:pPr>
       <w:r>
         <w:t xml:space="preserve">Well, there are essentially </w:t>
       </w:r>
@@ -1564,6 +1600,7 @@
     <w:p>
       <w:pPr>
         <w:ind w:left="360" w:firstLine="360"/>
+        <w:contextualSpacing/>
       </w:pPr>
       <w:r>
         <w:t xml:space="preserve">Demo: Please watch </w:t>
@@ -1617,6 +1654,7 @@
     <w:p>
       <w:pPr>
         <w:ind w:left="360" w:firstLine="360"/>
+        <w:contextualSpacing/>
       </w:pPr>
       <w:r>
         <w:t xml:space="preserve">Demo: Please watch </w:t>
@@ -1673,6 +1711,7 @@
     <w:p>
       <w:pPr>
         <w:ind w:left="360" w:firstLine="360"/>
+        <w:contextualSpacing/>
       </w:pPr>
       <w:r>
         <w:t xml:space="preserve">Demo: Please watch </w:t>
@@ -1745,8 +1784,17 @@
       </w:r>
     </w:p>
     <w:p>
-      <w:r>
-        <w:t>Cybersecurity is the practice of protecting digital assets like desktops, networking devices. It involves processes not only to avoid attack</w:t>
+      <w:pPr>
+        <w:contextualSpacing/>
+      </w:pPr>
+      <w:r>
+        <w:t>Cybersecurity is the practice of protecting digital assets like desktops</w:t>
+      </w:r>
+      <w:r>
+        <w:t xml:space="preserve"> and</w:t>
+      </w:r>
+      <w:r>
+        <w:t xml:space="preserve"> networking devices. It involves processes not only to avoid attack</w:t>
       </w:r>
       <w:r>
         <w:t>s</w:t>
@@ -1776,7 +1824,7 @@
         <w:t>"</w:t>
       </w:r>
       <w:r>
-        <w:t xml:space="preserve"> and what </w:t>
+        <w:t xml:space="preserve"> and </w:t>
       </w:r>
       <w:r>
         <w:t>"</w:t>
@@ -1890,6 +1938,9 @@
       </w:r>
     </w:p>
     <w:p>
+      <w:pPr>
+        <w:contextualSpacing/>
+      </w:pPr>
       <w:r>
         <w:t>Let</w:t>
       </w:r>
@@ -1931,6 +1982,9 @@
       </w:r>
     </w:p>
     <w:p>
+      <w:pPr>
+        <w:contextualSpacing/>
+      </w:pPr>
       <w:hyperlink r:id="rId11" w:history="1">
         <w:r>
           <w:rPr>
@@ -1952,6 +2006,9 @@
       </w:r>
     </w:p>
     <w:p>
+      <w:pPr>
+        <w:contextualSpacing/>
+      </w:pPr>
       <w:r>
         <w:t xml:space="preserve">Ethical hackers are the computer security experts who </w:t>
       </w:r>
@@ -2014,6 +2071,9 @@
       </w:r>
     </w:p>
     <w:p>
+      <w:pPr>
+        <w:contextualSpacing/>
+      </w:pPr>
       <w:r>
         <w:rPr>
           <w:b/>
@@ -2056,6 +2116,9 @@
       </w:r>
     </w:p>
     <w:p>
+      <w:pPr>
+        <w:contextualSpacing/>
+      </w:pPr>
       <w:r>
         <w:rPr>
           <w:b/>
@@ -2070,6 +2133,9 @@
       </w:r>
     </w:p>
     <w:p>
+      <w:pPr>
+        <w:contextualSpacing/>
+      </w:pPr>
       <w:r>
         <w:rPr>
           <w:b/>
@@ -2088,6 +2154,9 @@
       </w:r>
     </w:p>
     <w:p>
+      <w:pPr>
+        <w:contextualSpacing/>
+      </w:pPr>
       <w:r>
         <w:rPr>
           <w:b/>
@@ -2101,10 +2170,25 @@
         <w:t>s</w:t>
       </w:r>
       <w:r>
-        <w:t>:   These people blend hacking and activism for a political or social cause. Anonymous is a hacktivist group that is known for its various cyber-attacks against governments and corporations. They even attacked the Church of Scientology.</w:t>
-      </w:r>
-    </w:p>
-    <w:p>
+        <w:rPr>
+          <w:b/>
+        </w:rPr>
+        <w:t>:</w:t>
+      </w:r>
+      <w:r>
+        <w:t xml:space="preserve"> </w:t>
+      </w:r>
+      <w:r>
+        <w:t>B</w:t>
+      </w:r>
+      <w:r>
+        <w:t>lend hacking and activism for a political or social cause. Anonymous is a hacktivist group known for its various cyber-attacks against governments and corporations. They even attacked the Church of Scientology.</w:t>
+      </w:r>
+    </w:p>
+    <w:p>
+      <w:pPr>
+        <w:contextualSpacing/>
+      </w:pPr>
       <w:r>
         <w:rPr>
           <w:b/>
@@ -2236,6 +2320,9 @@
       </w:r>
     </w:p>
     <w:p>
+      <w:pPr>
+        <w:contextualSpacing/>
+      </w:pPr>
       <w:r>
         <w:rPr>
           <w:b/>
@@ -2304,6 +2391,9 @@
       </w:r>
     </w:p>
     <w:p>
+      <w:pPr>
+        <w:contextualSpacing/>
+      </w:pPr>
       <w:r>
         <w:rPr>
           <w:b/>
@@ -2346,102 +2436,111 @@
       </w:r>
     </w:p>
     <w:p>
+      <w:pPr>
+        <w:contextualSpacing/>
+      </w:pPr>
+      <w:r>
+        <w:rPr>
+          <w:b/>
+          <w:bCs/>
+        </w:rPr>
+        <w:t>Bot</w:t>
+      </w:r>
+      <w:r>
+        <w:t>: A bot, shorten</w:t>
+      </w:r>
+      <w:r>
+        <w:t>ed</w:t>
+      </w:r>
+      <w:r>
+        <w:t xml:space="preserve"> from </w:t>
+      </w:r>
+      <w:r>
+        <w:t>"</w:t>
+      </w:r>
+      <w:r>
+        <w:t>robot</w:t>
+      </w:r>
+      <w:r>
+        <w:t>,"</w:t>
+      </w:r>
+      <w:r>
+        <w:t xml:space="preserve"> is software that performs some automated task. There are many kinds of bots– chatbot, crawler bot</w:t>
+      </w:r>
+      <w:r>
+        <w:t>,</w:t>
+      </w:r>
+      <w:r>
+        <w:t xml:space="preserve"> etc. </w:t>
+      </w:r>
+      <w:r>
+        <w:t>For example, a</w:t>
+      </w:r>
+      <w:r>
+        <w:t xml:space="preserve"> google bot will crawl a website and discover all the </w:t>
+      </w:r>
+      <w:r>
+        <w:t>URL</w:t>
+      </w:r>
+      <w:r>
+        <w:t xml:space="preserve">s. Websites have a file called robot.txt that indicates which </w:t>
+      </w:r>
+      <w:r>
+        <w:t>URL</w:t>
+      </w:r>
+      <w:r>
+        <w:t>s are ok to crawl and which ones are prohibited</w:t>
+      </w:r>
+      <w:r>
+        <w:t>,</w:t>
+      </w:r>
+      <w:r>
+        <w:t xml:space="preserve"> but only good bots honor these restrictions.  </w:t>
+      </w:r>
+    </w:p>
+    <w:p>
+      <w:pPr>
+        <w:contextualSpacing/>
+      </w:pPr>
+      <w:r>
+        <w:rPr>
+          <w:b/>
+          <w:bCs/>
+        </w:rPr>
+        <w:t>Botnet</w:t>
+      </w:r>
+      <w:r>
+        <w:t xml:space="preserve">: </w:t>
+      </w:r>
+      <w:r>
+        <w:t xml:space="preserve">Several </w:t>
+      </w:r>
+      <w:r>
+        <w:t xml:space="preserve">computers working together as bots. </w:t>
+      </w:r>
+      <w:r>
+        <w:t>A b</w:t>
+      </w:r>
+      <w:r>
+        <w:t>otnet is typically used with evil intent.</w:t>
+      </w:r>
+    </w:p>
+    <w:p>
+      <w:pPr>
+        <w:contextualSpacing/>
+      </w:pPr>
       <w:r>
         <w:rPr>
           <w:b/>
           <w:bCs/>
         </w:rPr>
         <w:lastRenderedPageBreak/>
-        <w:t>Bot</w:t>
-      </w:r>
-      <w:r>
-        <w:t>: A bot, shorten</w:t>
-      </w:r>
-      <w:r>
-        <w:t>ed</w:t>
-      </w:r>
-      <w:r>
-        <w:t xml:space="preserve"> from </w:t>
-      </w:r>
-      <w:r>
-        <w:t>"</w:t>
-      </w:r>
-      <w:r>
-        <w:t>robot</w:t>
-      </w:r>
-      <w:r>
-        <w:t>,"</w:t>
-      </w:r>
-      <w:r>
-        <w:t xml:space="preserve"> is software that performs some automated task. There are many kinds of bots out there – chatbot, crawler bot</w:t>
-      </w:r>
-      <w:r>
-        <w:t>,</w:t>
-      </w:r>
-      <w:r>
-        <w:t xml:space="preserve"> etc. </w:t>
-      </w:r>
-      <w:r>
-        <w:t>For example, a</w:t>
-      </w:r>
-      <w:r>
-        <w:t xml:space="preserve"> google bot will crawl a website and discover all the </w:t>
-      </w:r>
-      <w:r>
-        <w:t>URL</w:t>
-      </w:r>
-      <w:r>
-        <w:t xml:space="preserve">s. Websites have a file called robot.txt that indicates which </w:t>
-      </w:r>
-      <w:r>
-        <w:t>URL</w:t>
-      </w:r>
-      <w:r>
-        <w:t>s are ok to crawl and which ones are prohibited</w:t>
-      </w:r>
-      <w:r>
-        <w:t>,</w:t>
-      </w:r>
-      <w:r>
-        <w:t xml:space="preserve"> but only good bots honor these restrictions.  </w:t>
-      </w:r>
-    </w:p>
-    <w:p>
-      <w:r>
-        <w:rPr>
-          <w:b/>
-          <w:bCs/>
-        </w:rPr>
-        <w:t>Botnet</w:t>
+        <w:t>Brute force attack</w:t>
       </w:r>
       <w:r>
         <w:t xml:space="preserve">: </w:t>
       </w:r>
       <w:r>
-        <w:t xml:space="preserve">Several </w:t>
-      </w:r>
-      <w:r>
-        <w:t xml:space="preserve">computers working together as bots. </w:t>
-      </w:r>
-      <w:r>
-        <w:t>A b</w:t>
-      </w:r>
-      <w:r>
-        <w:t>otnet is typically used with evil intent.</w:t>
-      </w:r>
-    </w:p>
-    <w:p>
-      <w:r>
-        <w:rPr>
-          <w:b/>
-          <w:bCs/>
-        </w:rPr>
-        <w:t>Brute force attack</w:t>
-      </w:r>
-      <w:r>
-        <w:t xml:space="preserve">: </w:t>
-      </w:r>
-      <w:r>
         <w:t>T</w:t>
       </w:r>
       <w:r>
@@ -2463,7 +2562,13 @@
         <w:t>s</w:t>
       </w:r>
       <w:r>
-        <w:t xml:space="preserve"> often do not work since most sites have limits on ret</w:t>
+        <w:t xml:space="preserve"> often do not work since most sites </w:t>
+      </w:r>
+      <w:r>
+        <w:t>limit</w:t>
+      </w:r>
+      <w:r>
+        <w:t xml:space="preserve"> ret</w:t>
       </w:r>
       <w:r>
         <w:t>r</w:t>
@@ -2473,6 +2578,9 @@
       </w:r>
     </w:p>
     <w:p>
+      <w:pPr>
+        <w:contextualSpacing/>
+      </w:pPr>
       <w:r>
         <w:rPr>
           <w:b/>
@@ -2501,7 +2609,7 @@
         <w:t>to</w:t>
       </w:r>
       <w:r>
-        <w:t xml:space="preserve"> handling traffic. If too much traffic hits a website, it will first slow down and finally will stop working. Hackers know this, and they attack a website with hundreds of thousands</w:t>
+        <w:t xml:space="preserve"> handling traffic. If too much traffic hits a website, it will first slow down and stop working. Hackers know this, and they attack a website with hundreds of thousands</w:t>
       </w:r>
       <w:r>
         <w:t>,</w:t>
@@ -2523,6 +2631,9 @@
       </w:r>
     </w:p>
     <w:p>
+      <w:pPr>
+        <w:contextualSpacing/>
+      </w:pPr>
       <w:r>
         <w:rPr>
           <w:b/>
@@ -2563,16 +2674,22 @@
         <w:t>s</w:t>
       </w:r>
       <w:r>
-        <w:t xml:space="preserve"> can easily be stopped by blocking those IPs. Hackers know this, so the</w:t>
-      </w:r>
-      <w:r>
-        <w:t>y</w:t>
-      </w:r>
-      <w:r>
-        <w:t xml:space="preserve"> turn to distributed denial of service attacks (DDOS). </w:t>
-      </w:r>
-      <w:r>
-        <w:t>They rent or buy a big number of machines with different IPs and different geographical locations</w:t>
+        <w:t xml:space="preserve"> can easily be stopped by blocking those IPs. Hackers know this, </w:t>
+      </w:r>
+      <w:r>
+        <w:t>turning</w:t>
+      </w:r>
+      <w:r>
+        <w:t xml:space="preserve"> to distributed denial of service attacks (DDOS). </w:t>
+      </w:r>
+      <w:r>
+        <w:t xml:space="preserve">They rent or buy </w:t>
+      </w:r>
+      <w:r>
+        <w:t>many</w:t>
+      </w:r>
+      <w:r>
+        <w:t xml:space="preserve"> machines with different IPs and different geographical locations</w:t>
       </w:r>
       <w:r>
         <w:t xml:space="preserve"> and run their BOTs from these machines. </w:t>
@@ -2587,13 +2704,13 @@
         <w:t>'</w:t>
       </w:r>
       <w:r>
-        <w:t xml:space="preserve">t distinguish which is </w:t>
-      </w:r>
-      <w:r>
-        <w:t xml:space="preserve">a </w:t>
-      </w:r>
-      <w:r>
-        <w:t xml:space="preserve">legitimate customer and which one is a BOT. One simple technique that works if block any IP that sends more than </w:t>
+        <w:t xml:space="preserve">t distinguish </w:t>
+      </w:r>
+      <w:r>
+        <w:t>between a legitimate customer and</w:t>
+      </w:r>
+      <w:r>
+        <w:t xml:space="preserve"> a BOT. One simple technique that works if block any IP that sends more than </w:t>
       </w:r>
       <w:r>
         <w:t>"</w:t>
@@ -2627,6 +2744,9 @@
       </w:r>
     </w:p>
     <w:p>
+      <w:pPr>
+        <w:contextualSpacing/>
+      </w:pPr>
       <w:r>
         <w:rPr>
           <w:b/>
@@ -2635,7 +2755,13 @@
         <w:t>Spoofing</w:t>
       </w:r>
       <w:r>
-        <w:t>: Consider the following scenario. The CFO of the company got an email from the CEO to transfer fund</w:t>
+        <w:t xml:space="preserve">: Consider the following scenario. The </w:t>
+      </w:r>
+      <w:r>
+        <w:t>company's CFO</w:t>
+      </w:r>
+      <w:r>
+        <w:t xml:space="preserve"> got an email from the CEO to transfer fund</w:t>
       </w:r>
       <w:r>
         <w:t>s</w:t>
@@ -2680,11 +2806,7 @@
         <w:t>come,</w:t>
       </w:r>
       <w:r>
-        <w:t xml:space="preserve"> </w:t>
-      </w:r>
-      <w:r>
-        <w:lastRenderedPageBreak/>
-        <w:t>and</w:t>
+        <w:t xml:space="preserve"> and</w:t>
       </w:r>
       <w:r>
         <w:t xml:space="preserve"> he</w:t>
@@ -2703,6 +2825,9 @@
       </w:r>
     </w:p>
     <w:p>
+      <w:pPr>
+        <w:contextualSpacing/>
+      </w:pPr>
       <w:r>
         <w:t>Well, using email software, hackers changed the sender</w:t>
       </w:r>
@@ -2716,13 +2841,19 @@
         <w:t>a</w:t>
       </w:r>
       <w:r>
-        <w:t>ddress, and source IP to make it look like the email is from a company</w:t>
+        <w:t xml:space="preserve">ddress, and source IP to make it look like the email </w:t>
+      </w:r>
+      <w:r>
+        <w:t>wa</w:t>
+      </w:r>
+      <w:r>
+        <w:t>s from a company</w:t>
       </w:r>
       <w:r>
         <w:t>'</w:t>
       </w:r>
       <w:r>
-        <w:t>s CEO.  Alternatively, they gained access to the CEO</w:t>
+        <w:t>s CEO. Alternatively, they gained access to the CEO</w:t>
       </w:r>
       <w:r>
         <w:t>'</w:t>
@@ -2746,13 +2877,19 @@
         <w:t>"</w:t>
       </w:r>
       <w:r>
-        <w:t xml:space="preserve"> but could happen to anybody. These types of attacks are also known as </w:t>
+        <w:t xml:space="preserve"> but could happen to anybody. These attacks are also known as </w:t>
       </w:r>
       <w:r>
         <w:t>"</w:t>
       </w:r>
       <w:r>
-        <w:t>spear phishing</w:t>
+        <w:t>spear</w:t>
+      </w:r>
+      <w:r>
+        <w:t>-</w:t>
+      </w:r>
+      <w:r>
+        <w:t>phishing</w:t>
       </w:r>
       <w:r>
         <w:t>"</w:t>
@@ -2764,13 +2901,22 @@
         <w:t>"</w:t>
       </w:r>
       <w:r>
-        <w:t>whale phishing</w:t>
+        <w:t>whale</w:t>
+      </w:r>
+      <w:r>
+        <w:t>-</w:t>
+      </w:r>
+      <w:r>
+        <w:t>phishing</w:t>
       </w:r>
       <w:r>
         <w:t>."</w:t>
       </w:r>
     </w:p>
     <w:p>
+      <w:pPr>
+        <w:contextualSpacing/>
+      </w:pPr>
       <w:r>
         <w:rPr>
           <w:b/>
@@ -2788,10 +2934,14 @@
       </w:r>
     </w:p>
     <w:p>
+      <w:pPr>
+        <w:contextualSpacing/>
+      </w:pPr>
       <w:r>
         <w:rPr>
           <w:b/>
         </w:rPr>
+        <w:lastRenderedPageBreak/>
         <w:t>Trojan Horse</w:t>
       </w:r>
       <w:r>
@@ -2816,7 +2966,7 @@
         <w:t xml:space="preserve"> but </w:t>
       </w:r>
       <w:r>
-        <w:t>it also installs a software that enables your microphone when you install this softwar</w:t>
+        <w:t>it also installs software that enables your microphone when you install this softwar</w:t>
       </w:r>
       <w:r>
         <w:t>e</w:t>
@@ -2843,14 +2993,17 @@
       </w:r>
     </w:p>
     <w:p>
-      <w:r>
-        <w:t xml:space="preserve">Cyber spying is the practice of obtaining personal information without the knowledge of the holder of the </w:t>
-      </w:r>
-      <w:r>
-        <w:t>data</w:t>
-      </w:r>
-      <w:r>
-        <w:t xml:space="preserve">.  Cyber spying is not necessarily a crime, </w:t>
+      <w:pPr>
+        <w:contextualSpacing/>
+      </w:pPr>
+      <w:r>
+        <w:t xml:space="preserve">Cyber spying is the practice of obtaining personal information without the knowledge of the </w:t>
+      </w:r>
+      <w:r>
+        <w:t>data holder</w:t>
+      </w:r>
+      <w:r>
+        <w:t xml:space="preserve">. Cyber spying is not necessarily a crime, </w:t>
       </w:r>
       <w:r>
         <w:t>notab</w:t>
@@ -2866,6 +3019,9 @@
       </w:r>
     </w:p>
     <w:p>
+      <w:pPr>
+        <w:contextualSpacing/>
+      </w:pPr>
       <w:r>
         <w:t xml:space="preserve">Not just the government, Google, </w:t>
       </w:r>
@@ -2901,8 +3057,10 @@
       </w:r>
     </w:p>
     <w:p>
-      <w:r>
-        <w:lastRenderedPageBreak/>
+      <w:pPr>
+        <w:contextualSpacing/>
+      </w:pPr>
+      <w:r>
         <w:t>All this information is m</w:t>
       </w:r>
       <w:r>
@@ -2915,7 +3073,7 @@
         <w:t>However, t</w:t>
       </w:r>
       <w:r>
-        <w:t>he data is also made available to people who own sites tracking data via their analytical tool. The data can also be sold for a fair price. More importantly, this data could be hacked (and has been hacked)</w:t>
+        <w:t>he data is also available to people who own sites tracking data via their analytical tool. The data can also be sold for a fair price. More importantly, this data could be hacked (and has been hacked)</w:t>
       </w:r>
       <w:r>
         <w:t>,</w:t>
@@ -2925,6 +3083,9 @@
       </w:r>
     </w:p>
     <w:p>
+      <w:pPr>
+        <w:contextualSpacing/>
+      </w:pPr>
       <w:r>
         <w:t>So, how much effort did you put in to protect yourself from tracking? Let</w:t>
       </w:r>
@@ -2954,6 +3115,9 @@
       </w:r>
     </w:p>
     <w:p>
+      <w:pPr>
+        <w:contextualSpacing/>
+      </w:pPr>
       <w:r>
         <w:t>Click on Test Me. How exposed is your browser? What</w:t>
       </w:r>
@@ -2965,11 +3129,17 @@
       </w:r>
     </w:p>
     <w:p>
+      <w:pPr>
+        <w:contextualSpacing/>
+      </w:pPr>
       <w:r>
         <w:t>Also, go to:</w:t>
       </w:r>
     </w:p>
     <w:p>
+      <w:pPr>
+        <w:contextualSpacing/>
+      </w:pPr>
       <w:hyperlink r:id="rId12" w:history="1">
         <w:r>
           <w:rPr>
@@ -2980,11 +3150,12 @@
       </w:hyperlink>
     </w:p>
     <w:p>
+      <w:pPr>
+        <w:contextualSpacing/>
+      </w:pPr>
       <w:r>
         <w:t>If you download their plug-in</w:t>
       </w:r>
-      <w:bookmarkStart w:id="0" w:name="_GoBack"/>
-      <w:bookmarkEnd w:id="0"/>
       <w:r>
         <w:t>, i</w:t>
       </w:r>
@@ -3007,6 +3178,9 @@
       </w:r>
     </w:p>
     <w:p>
+      <w:pPr>
+        <w:contextualSpacing/>
+      </w:pPr>
       <w:r>
         <w:t>What search engine</w:t>
       </w:r>
@@ -3030,11 +3204,17 @@
       </w:r>
     </w:p>
     <w:p>
+      <w:pPr>
+        <w:contextualSpacing/>
+      </w:pPr>
       <w:r>
         <w:t>Try:</w:t>
       </w:r>
     </w:p>
     <w:p>
+      <w:pPr>
+        <w:contextualSpacing/>
+      </w:pPr>
       <w:hyperlink r:id="rId13" w:history="1">
         <w:r>
           <w:rPr>
@@ -3045,6 +3225,9 @@
       </w:hyperlink>
     </w:p>
     <w:p>
+      <w:pPr>
+        <w:contextualSpacing/>
+      </w:pPr>
       <w:r>
         <w:br w:type="page"/>
       </w:r>
@@ -3067,6 +3250,9 @@
       </w:r>
     </w:p>
     <w:p>
+      <w:pPr>
+        <w:contextualSpacing/>
+      </w:pPr>
       <w:r>
         <w:t xml:space="preserve">Every network device has </w:t>
       </w:r>
@@ -3108,6 +3294,9 @@
       </w:r>
     </w:p>
     <w:p>
+      <w:pPr>
+        <w:contextualSpacing/>
+      </w:pPr>
       <w:r>
         <w:t xml:space="preserve">Every network device </w:t>
       </w:r>
@@ -3185,6 +3374,9 @@
       </w:r>
     </w:p>
     <w:p>
+      <w:pPr>
+        <w:contextualSpacing/>
+      </w:pPr>
       <w:r>
         <w:t>An analogy of MAC address and IP address is hard to come up with but let</w:t>
       </w:r>
@@ -3201,7 +3393,10 @@
         <w:t xml:space="preserve">. </w:t>
       </w:r>
       <w:r>
-        <w:t>Let</w:t>
+        <w:t>First, l</w:t>
+      </w:r>
+      <w:r>
+        <w:t>et</w:t>
       </w:r>
       <w:r>
         <w:t>'</w:t>
@@ -3213,261 +3408,21 @@
         <w:t>imagine</w:t>
       </w:r>
       <w:r>
-        <w:t xml:space="preserve"> that you have a unique social security number (</w:t>
-      </w:r>
-      <w:r>
-        <w:t>MAC address) and a unique zip code (IP</w:t>
-      </w:r>
-      <w:r>
-        <w:t xml:space="preserve"> Address</w:t>
-      </w:r>
-      <w:r>
-        <w:t>)</w:t>
-      </w:r>
-      <w:r>
-        <w:t xml:space="preserve"> but no </w:t>
-      </w:r>
-      <w:r>
-        <w:t>actu</w:t>
-      </w:r>
-      <w:r>
-        <w:t>al mailing address</w:t>
-      </w:r>
-      <w:r>
-        <w:t>.</w:t>
-      </w:r>
-      <w:r>
-        <w:t xml:space="preserve"> </w:t>
-      </w:r>
-      <w:r>
-        <w:t>The first 5 digits of your zip code are like regular zip codes, and the rest identify you.</w:t>
-      </w:r>
-      <w:r>
-        <w:t xml:space="preserve"> </w:t>
-      </w:r>
-      <w:r>
-        <w:t xml:space="preserve">Having a </w:t>
-      </w:r>
-      <w:r>
-        <w:t>unique zip code is not that surprising. Think of having a PO Box number. PO Box number</w:t>
-      </w:r>
-      <w:r>
-        <w:t>s are not unique</w:t>
-      </w:r>
-      <w:r>
-        <w:t>,</w:t>
-      </w:r>
-      <w:r>
-        <w:t xml:space="preserve"> but pre-fixed with your zip code, they become unique. </w:t>
-      </w:r>
-      <w:r>
-        <w:t>Let</w:t>
-      </w:r>
-      <w:r>
-        <w:t>'</w:t>
-      </w:r>
-      <w:r>
-        <w:t xml:space="preserve">s </w:t>
-      </w:r>
-      <w:r>
-        <w:t xml:space="preserve">now imagine that </w:t>
-      </w:r>
-      <w:r>
-        <w:t xml:space="preserve">I mail you a letter </w:t>
-      </w:r>
-      <w:r>
-        <w:t>by putting</w:t>
-      </w:r>
-      <w:r>
-        <w:t xml:space="preserve"> your </w:t>
-      </w:r>
-      <w:r>
-        <w:t xml:space="preserve">unique </w:t>
-      </w:r>
-      <w:r>
-        <w:t>zip code</w:t>
-      </w:r>
-      <w:r>
-        <w:t xml:space="preserve"> (</w:t>
-      </w:r>
-      <w:r>
-        <w:t>IP</w:t>
-      </w:r>
-      <w:r>
-        <w:t xml:space="preserve"> address)</w:t>
-      </w:r>
-      <w:r>
-        <w:t xml:space="preserve"> on the envelope</w:t>
-      </w:r>
-      <w:r>
-        <w:t>.</w:t>
-      </w:r>
-      <w:r>
-        <w:t xml:space="preserve"> </w:t>
-      </w:r>
-      <w:r>
-        <w:t xml:space="preserve">The postal system </w:t>
-      </w:r>
-      <w:r>
-        <w:t>can r</w:t>
-      </w:r>
-      <w:r>
-        <w:t xml:space="preserve">oute </w:t>
-      </w:r>
-      <w:r>
-        <w:t>the env</w:t>
-      </w:r>
-      <w:r>
-        <w:t>elope</w:t>
-      </w:r>
-      <w:r>
-        <w:t xml:space="preserve"> </w:t>
-      </w:r>
-      <w:r>
-        <w:t xml:space="preserve">based on </w:t>
-      </w:r>
-      <w:r>
-        <w:t xml:space="preserve">the </w:t>
-      </w:r>
-      <w:r>
-        <w:t>first 5 digit</w:t>
-      </w:r>
-      <w:r>
-        <w:t>s</w:t>
-      </w:r>
-      <w:r>
-        <w:t xml:space="preserve"> of your </w:t>
-      </w:r>
-      <w:r>
-        <w:t>zip code</w:t>
-      </w:r>
-      <w:r>
-        <w:t xml:space="preserve"> to your</w:t>
-      </w:r>
-      <w:r>
-        <w:t xml:space="preserve"> local post office</w:t>
-      </w:r>
-      <w:r>
-        <w:t xml:space="preserve"> </w:t>
-      </w:r>
-      <w:r>
-        <w:t xml:space="preserve">(your router) </w:t>
-      </w:r>
-      <w:r>
-        <w:t>without any problem</w:t>
-      </w:r>
-      <w:r>
-        <w:t xml:space="preserve">. </w:t>
-      </w:r>
-      <w:r>
-        <w:t>However, y</w:t>
-      </w:r>
-      <w:r>
-        <w:t xml:space="preserve">our local </w:t>
-      </w:r>
-      <w:r>
-        <w:t xml:space="preserve">post office </w:t>
-      </w:r>
-      <w:r>
-        <w:t>must</w:t>
-      </w:r>
-      <w:r>
-        <w:t xml:space="preserve"> ask you </w:t>
-      </w:r>
-      <w:r>
-        <w:t>to show</w:t>
-      </w:r>
-      <w:r>
-        <w:t xml:space="preserve"> your </w:t>
-      </w:r>
-      <w:r>
-        <w:t>social security card to deliver the mail</w:t>
-      </w:r>
-      <w:r>
-        <w:t xml:space="preserve"> to your PO Box</w:t>
-      </w:r>
-      <w:r>
-        <w:t>.</w:t>
-      </w:r>
-      <w:r>
-        <w:t xml:space="preserve"> </w:t>
-      </w:r>
-      <w:proofErr w:type="gramStart"/>
-      <w:r>
-        <w:t>So</w:t>
-      </w:r>
-      <w:proofErr w:type="gramEnd"/>
-      <w:r>
-        <w:t xml:space="preserve"> t</w:t>
-      </w:r>
-      <w:r>
-        <w:t>he post office asks around</w:t>
-      </w:r>
-      <w:r>
-        <w:t>,</w:t>
-      </w:r>
-      <w:r>
-        <w:t xml:space="preserve"> </w:t>
-      </w:r>
-      <w:r>
-        <w:t>"</w:t>
-      </w:r>
-      <w:r>
-        <w:t xml:space="preserve">who has </w:t>
-      </w:r>
-      <w:r>
-        <w:t xml:space="preserve">the </w:t>
-      </w:r>
-      <w:r>
-        <w:t xml:space="preserve">zip code </w:t>
-      </w:r>
-      <w:r>
-        <w:t>XYZ</w:t>
-      </w:r>
-      <w:r>
-        <w:t xml:space="preserve"> and</w:t>
-      </w:r>
-      <w:r>
-        <w:t xml:space="preserve"> what is your social security number</w:t>
-      </w:r>
-      <w:r>
-        <w:t>?</w:t>
-      </w:r>
-      <w:r>
-        <w:t>"</w:t>
-      </w:r>
-      <w:r>
-        <w:t>. You event</w:t>
-      </w:r>
-      <w:r>
-        <w:t>u</w:t>
-      </w:r>
-      <w:r>
-        <w:t>ally respond</w:t>
-      </w:r>
-      <w:r>
-        <w:t xml:space="preserve"> with your social security number</w:t>
-      </w:r>
-      <w:r>
-        <w:t xml:space="preserve"> and receive </w:t>
-      </w:r>
-      <w:r>
-        <w:t>the</w:t>
-      </w:r>
-      <w:r>
-        <w:t xml:space="preserve"> </w:t>
-      </w:r>
-      <w:r>
-        <w:t>letter</w:t>
-      </w:r>
-      <w:r>
-        <w:t>.</w:t>
-      </w:r>
-    </w:p>
-    <w:p/>
-    <w:p>
-      <w:r>
-        <w:object w:dxaOrig="13560" w:dyaOrig="7335" w14:anchorId="2273033F">
+        <w:t xml:space="preserve"> a dramatic change in the postal system. </w:t>
+      </w:r>
+      <w:r>
+        <w:t>Every home has been assigned to a PO Box numbe</w:t>
+      </w:r>
+      <w:r>
+        <w:t>r.</w:t>
+      </w:r>
+    </w:p>
+    <w:p>
+      <w:pPr>
+        <w:contextualSpacing/>
+      </w:pPr>
+      <w:r>
+        <w:object w:dxaOrig="7486" w:dyaOrig="11446" w14:anchorId="12E6EC7A">
           <v:shapetype id="_x0000_t75" coordsize="21600,21600" o:spt="75" o:preferrelative="t" path="m@4@5l@4@11@9@11@9@5xe" filled="f" stroked="f">
             <v:stroke joinstyle="miter"/>
             <v:formulas>
@@ -3487,103 +3442,363 @@
             <v:path o:extrusionok="f" gradientshapeok="t" o:connecttype="rect"/>
             <o:lock v:ext="edit" aspectratio="t"/>
           </v:shapetype>
-          <v:shape id="_x0000_i1025" type="#_x0000_t75" style="width:510.25pt;height:276.25pt" o:ole="">
+          <v:shape id="_x0000_i1025" type="#_x0000_t75" style="width:198pt;height:303pt" o:ole="">
             <v:imagedata r:id="rId14" o:title=""/>
           </v:shape>
-          <o:OLEObject Type="Embed" ProgID="Visio.Drawing.15" ShapeID="_x0000_i1025" DrawAspect="Content" ObjectID="_1691151153" r:id="rId15"/>
+          <o:OLEObject Type="Embed" ProgID="Visio.Drawing.15" ShapeID="_x0000_i1025" DrawAspect="Content" ObjectID="_1707305002" r:id="rId15"/>
         </w:object>
       </w:r>
     </w:p>
     <w:p>
-      <w:r>
-        <w:t>Let</w:t>
+      <w:pPr>
+        <w:contextualSpacing/>
+      </w:pPr>
+      <w:r>
+        <w:lastRenderedPageBreak/>
+        <w:t>Y</w:t>
+      </w:r>
+      <w:r>
+        <w:t>ou don</w:t>
       </w:r>
       <w:r>
         <w:t>'</w:t>
       </w:r>
       <w:r>
-        <w:t xml:space="preserve">s now imagine that I </w:t>
-      </w:r>
-      <w:r>
-        <w:t>live</w:t>
-      </w:r>
-      <w:r>
-        <w:t xml:space="preserve"> in your neighborhood</w:t>
+        <w:t xml:space="preserve">t have to write the full address on your mail anymore, simply zip code followed by </w:t>
+      </w:r>
+      <w:r>
+        <w:t xml:space="preserve">the </w:t>
+      </w:r>
+      <w:r>
+        <w:t>recipient</w:t>
+      </w:r>
+      <w:r>
+        <w:t>'</w:t>
+      </w:r>
+      <w:r>
+        <w:t xml:space="preserve">s </w:t>
+      </w:r>
+      <w:r>
+        <w:t>PO Box number.</w:t>
+      </w:r>
+    </w:p>
+    <w:p>
+      <w:pPr>
+        <w:contextualSpacing/>
+      </w:pPr>
+      <w:r>
+        <w:t>Here is an example:</w:t>
+      </w:r>
+    </w:p>
+    <w:p>
+      <w:pPr>
+        <w:contextualSpacing/>
+      </w:pPr>
+      <w:r>
+        <w:t xml:space="preserve">To: </w:t>
+      </w:r>
+      <w:r>
+        <w:t>John Doe</w:t>
+      </w:r>
+    </w:p>
+    <w:p>
+      <w:pPr>
+        <w:contextualSpacing/>
+      </w:pPr>
+      <w:r>
+        <w:t>11703-1143</w:t>
+      </w:r>
+    </w:p>
+    <w:p>
+      <w:pPr>
+        <w:contextualSpacing/>
+      </w:pPr>
+    </w:p>
+    <w:p>
+      <w:pPr>
+        <w:contextualSpacing/>
+      </w:pPr>
+      <w:r>
+        <w:t>That</w:t>
+      </w:r>
+      <w:r>
+        <w:t>'</w:t>
+      </w:r>
+      <w:r>
+        <w:t xml:space="preserve">s it. </w:t>
+      </w:r>
+      <w:r>
+        <w:t xml:space="preserve">When the mail arrives at </w:t>
+      </w:r>
+      <w:r>
+        <w:t>p</w:t>
+      </w:r>
+      <w:r>
+        <w:t xml:space="preserve">ost </w:t>
+      </w:r>
+      <w:r>
+        <w:t>o</w:t>
+      </w:r>
+      <w:r>
+        <w:t xml:space="preserve">ffice 11703, </w:t>
+      </w:r>
+      <w:r>
+        <w:t>the post office</w:t>
+      </w:r>
+      <w:r>
+        <w:t xml:space="preserve"> will </w:t>
+      </w:r>
+      <w:r>
+        <w:t>email</w:t>
+      </w:r>
+      <w:r>
+        <w:t xml:space="preserve"> everyone in the nei</w:t>
+      </w:r>
+      <w:r>
+        <w:t>ghbo</w:t>
+      </w:r>
+      <w:r>
+        <w:t>rhood asking</w:t>
+      </w:r>
+      <w:r>
+        <w:t>,</w:t>
       </w:r>
       <w:r>
         <w:t xml:space="preserve"> </w:t>
       </w:r>
       <w:r>
-        <w:t>and wish to send you a message</w:t>
-      </w:r>
-      <w:r>
-        <w:t xml:space="preserve"> but only know your unique zip code</w:t>
-      </w:r>
-      <w:r>
-        <w:t>. Do I need to go to a post office to find you?</w:t>
-      </w:r>
-      <w:r>
-        <w:t xml:space="preserve"> Instead,</w:t>
+        <w:t>"</w:t>
+      </w:r>
+      <w:r>
+        <w:t>Who has PO Box 1143</w:t>
+      </w:r>
+      <w:r>
+        <w:t>?</w:t>
+      </w:r>
+      <w:r>
+        <w:t>"</w:t>
       </w:r>
       <w:r>
         <w:t xml:space="preserve"> </w:t>
       </w:r>
       <w:r>
-        <w:t>I can ask around</w:t>
-      </w:r>
-      <w:r>
-        <w:t>,</w:t>
-      </w:r>
-      <w:r>
-        <w:t xml:space="preserve"> </w:t>
+        <w:t xml:space="preserve">Someone will answer: </w:t>
       </w:r>
       <w:r>
         <w:t>"</w:t>
       </w:r>
       <w:r>
-        <w:t xml:space="preserve">who has the zip code </w:t>
-      </w:r>
-      <w:r>
-        <w:t>XYZ</w:t>
-      </w:r>
-      <w:r>
-        <w:t xml:space="preserve"> and</w:t>
-      </w:r>
-      <w:r>
-        <w:t xml:space="preserve"> what is your social security number?</w:t>
+        <w:t xml:space="preserve">I do. My physical address is </w:t>
+      </w:r>
+      <w:r>
+        <w:t>1145 Park Road.</w:t>
       </w:r>
       <w:r>
         <w:t>"</w:t>
       </w:r>
       <w:r>
-        <w:t>. You will come back with a response</w:t>
-      </w:r>
-      <w:r>
-        <w:t>,</w:t>
-      </w:r>
-      <w:r>
-        <w:t xml:space="preserve"> and I will give you the message.</w:t>
-      </w:r>
-      <w:r>
-        <w:t xml:space="preserve"> This is </w:t>
-      </w:r>
-      <w:r>
-        <w:t>the way two machines on the same local network communicate with each other.</w:t>
-      </w:r>
-    </w:p>
-    <w:p>
-      <w:r>
-        <w:object w:dxaOrig="6720" w:dyaOrig="7335" w14:anchorId="508AA061">
-          <v:shape id="_x0000_i1026" type="#_x0000_t75" style="width:175.85pt;height:192.45pt" o:ole="">
+        <w:t xml:space="preserve"> And the post office will gladly deliver the mail to </w:t>
+      </w:r>
+      <w:r>
+        <w:t>that address.</w:t>
+      </w:r>
+    </w:p>
+    <w:p>
+      <w:pPr>
+        <w:contextualSpacing/>
+      </w:pPr>
+      <w:r>
+        <w:object w:dxaOrig="13545" w:dyaOrig="7350" w14:anchorId="489C7648">
+          <v:shape id="_x0000_i1030" type="#_x0000_t75" style="width:436.5pt;height:237pt" o:ole="">
             <v:imagedata r:id="rId16" o:title=""/>
           </v:shape>
-          <o:OLEObject Type="Embed" ProgID="Visio.Drawing.15" ShapeID="_x0000_i1026" DrawAspect="Content" ObjectID="_1691151154" r:id="rId17"/>
+          <o:OLEObject Type="Embed" ProgID="Visio.Drawing.15" ShapeID="_x0000_i1030" DrawAspect="Content" ObjectID="_1707305003" r:id="rId17"/>
         </w:object>
       </w:r>
     </w:p>
     <w:p>
-      <w:r>
-        <w:lastRenderedPageBreak/>
+      <w:pPr>
+        <w:contextualSpacing/>
+      </w:pPr>
+    </w:p>
+    <w:p>
+      <w:pPr>
+        <w:contextualSpacing/>
+      </w:pPr>
+      <w:r>
+        <w:t>Let</w:t>
+      </w:r>
+      <w:r>
+        <w:t>'</w:t>
+      </w:r>
+      <w:r>
+        <w:t xml:space="preserve">s now imagine that I </w:t>
+      </w:r>
+      <w:r>
+        <w:t>live</w:t>
+      </w:r>
+      <w:r>
+        <w:t xml:space="preserve"> in your neighborhood</w:t>
+      </w:r>
+      <w:r>
+        <w:t xml:space="preserve"> </w:t>
+      </w:r>
+      <w:r>
+        <w:t xml:space="preserve">and wish to send you a </w:t>
+      </w:r>
+      <w:r>
+        <w:t xml:space="preserve">letter </w:t>
+      </w:r>
+      <w:r>
+        <w:t xml:space="preserve">but only know your </w:t>
+      </w:r>
+      <w:r>
+        <w:t>PO Box number.</w:t>
+      </w:r>
+      <w:r>
+        <w:t xml:space="preserve"> </w:t>
+      </w:r>
+      <w:r>
+        <w:t>Do I need to go to a post office to find you?</w:t>
+      </w:r>
+      <w:r>
+        <w:t xml:space="preserve"> Instead,</w:t>
+      </w:r>
+      <w:r>
+        <w:t xml:space="preserve"> </w:t>
+      </w:r>
+      <w:r>
+        <w:t xml:space="preserve">I can </w:t>
+      </w:r>
+      <w:r>
+        <w:t xml:space="preserve">send an email to everyone in the neighborhood </w:t>
+      </w:r>
+      <w:r>
+        <w:t>"</w:t>
+      </w:r>
+      <w:r>
+        <w:t xml:space="preserve">who has the </w:t>
+      </w:r>
+      <w:r>
+        <w:t xml:space="preserve">PO Box </w:t>
+      </w:r>
+      <w:r>
+        <w:t>number 1143?</w:t>
+      </w:r>
+      <w:r>
+        <w:t>"</w:t>
+      </w:r>
+      <w:r>
+        <w:t>. You will come back with a response</w:t>
+      </w:r>
+      <w:r>
+        <w:t xml:space="preserve"> containing your physical address</w:t>
+      </w:r>
+      <w:r>
+        <w:t>,</w:t>
+      </w:r>
+      <w:r>
+        <w:t xml:space="preserve"> and</w:t>
+      </w:r>
+      <w:r>
+        <w:t xml:space="preserve"> I will give you the </w:t>
+      </w:r>
+      <w:r>
+        <w:t>letter to you</w:t>
+      </w:r>
+      <w:r>
+        <w:t>.</w:t>
+      </w:r>
+      <w:r>
+        <w:t xml:space="preserve"> </w:t>
+      </w:r>
+    </w:p>
+    <w:p>
+      <w:pPr>
+        <w:contextualSpacing/>
+      </w:pPr>
+      <w:r>
+        <w:object w:dxaOrig="6706" w:dyaOrig="7351" w14:anchorId="375AB165">
+          <v:shape id="_x0000_i1027" type="#_x0000_t75" style="width:195.75pt;height:214.5pt" o:ole="">
+            <v:imagedata r:id="rId18" o:title=""/>
+          </v:shape>
+          <o:OLEObject Type="Embed" ProgID="Visio.Drawing.15" ShapeID="_x0000_i1027" DrawAspect="Content" ObjectID="_1707305004" r:id="rId19"/>
+        </w:object>
+      </w:r>
+    </w:p>
+    <w:p>
+      <w:pPr>
+        <w:contextualSpacing/>
+      </w:pPr>
+      <w:r>
+        <w:t xml:space="preserve">In </w:t>
+      </w:r>
+      <w:r>
+        <w:t xml:space="preserve">the </w:t>
+      </w:r>
+      <w:r>
+        <w:t>case of computers, the Zip Code</w:t>
+      </w:r>
+      <w:r>
+        <w:t xml:space="preserve"> &amp;</w:t>
+      </w:r>
+      <w:r>
+        <w:t xml:space="preserve"> PO Box number combination, like 11703-4321</w:t>
+      </w:r>
+      <w:r>
+        <w:t>,</w:t>
+      </w:r>
+      <w:r>
+        <w:t xml:space="preserve"> is your IP address</w:t>
+      </w:r>
+      <w:r>
+        <w:t>,</w:t>
+      </w:r>
+      <w:r>
+        <w:t xml:space="preserve"> and your physical address</w:t>
+      </w:r>
+      <w:r>
+        <w:t>,</w:t>
+      </w:r>
+      <w:r>
+        <w:t xml:space="preserve"> like </w:t>
+      </w:r>
+      <w:r>
+        <w:t>1145 Park Road, is the MAC address.</w:t>
+      </w:r>
+      <w:r>
+        <w:t xml:space="preserve"> The IP address is required to route the </w:t>
+      </w:r>
+      <w:r>
+        <w:t>message to the correct network (post office)</w:t>
+      </w:r>
+      <w:r>
+        <w:t>,</w:t>
+      </w:r>
+      <w:r>
+        <w:t xml:space="preserve"> and the MAC address is </w:t>
+      </w:r>
+      <w:r>
+        <w:t>necessary</w:t>
+      </w:r>
+      <w:r>
+        <w:t xml:space="preserve"> </w:t>
+      </w:r>
+      <w:r>
+        <w:t>for the last hop</w:t>
+      </w:r>
+      <w:r>
+        <w:t xml:space="preserve"> (destination computer)</w:t>
+      </w:r>
+      <w:r>
+        <w:t>.</w:t>
+      </w:r>
+    </w:p>
+    <w:p>
+      <w:pPr>
+        <w:contextualSpacing/>
+      </w:pPr>
+      <w:r>
         <w:t xml:space="preserve">This is how </w:t>
       </w:r>
       <w:r>
@@ -3644,6 +3859,9 @@
       </w:r>
     </w:p>
     <w:p>
+      <w:pPr>
+        <w:contextualSpacing/>
+      </w:pPr>
       <w:r>
         <w:t>ipco</w:t>
       </w:r>
@@ -3654,21 +3872,21 @@
         <w:t>'</w:t>
       </w:r>
       <w:r>
-        <w:t>s that you have</w:t>
-      </w:r>
-      <w:r>
-        <w:t>,</w:t>
-      </w:r>
-      <w:r>
-        <w:t xml:space="preserve"> and their physical MAC addresses.</w:t>
-      </w:r>
-    </w:p>
-    <w:p>
+        <w:t>s that you have and their physical MAC addresses.</w:t>
+      </w:r>
+    </w:p>
+    <w:p>
+      <w:pPr>
+        <w:contextualSpacing/>
+      </w:pPr>
       <w:r>
         <w:t>Windows Machine:</w:t>
       </w:r>
     </w:p>
     <w:p>
+      <w:pPr>
+        <w:contextualSpacing/>
+      </w:pPr>
       <w:r>
         <w:t>ipconfig</w:t>
       </w:r>
@@ -3680,6 +3898,9 @@
       </w:r>
     </w:p>
     <w:p>
+      <w:pPr>
+        <w:contextualSpacing/>
+      </w:pPr>
       <w:r>
         <w:t xml:space="preserve">The above command </w:t>
       </w:r>
@@ -3709,16 +3930,25 @@
       </w:r>
     </w:p>
     <w:p>
+      <w:pPr>
+        <w:contextualSpacing/>
+      </w:pPr>
       <w:r>
         <w:t>Linux/MacOS:</w:t>
       </w:r>
     </w:p>
     <w:p>
+      <w:pPr>
+        <w:contextualSpacing/>
+      </w:pPr>
       <w:r>
         <w:t xml:space="preserve">ifconfig </w:t>
       </w:r>
     </w:p>
     <w:p>
+      <w:pPr>
+        <w:contextualSpacing/>
+      </w:pPr>
       <w:r>
         <w:t xml:space="preserve">The above command </w:t>
       </w:r>
@@ -3752,12 +3982,19 @@
       </w:r>
     </w:p>
     <w:p>
+      <w:pPr>
+        <w:contextualSpacing/>
+      </w:pPr>
       <w:r>
         <w:t xml:space="preserve">Demo: </w:t>
       </w:r>
     </w:p>
     <w:p>
-      <w:r>
+      <w:pPr>
+        <w:contextualSpacing/>
+      </w:pPr>
+      <w:r>
+        <w:lastRenderedPageBreak/>
         <w:t xml:space="preserve">Assuming you are running a </w:t>
       </w:r>
       <w:r>
@@ -3785,16 +4022,25 @@
       <w:proofErr w:type="spellEnd"/>
     </w:p>
     <w:p>
+      <w:pPr>
+        <w:contextualSpacing/>
+      </w:pPr>
       <w:r>
         <w:t>You will now be on the black command prompt.</w:t>
       </w:r>
     </w:p>
     <w:p>
+      <w:pPr>
+        <w:contextualSpacing/>
+      </w:pPr>
       <w:r>
         <w:t>Please run the following command on your computer:</w:t>
       </w:r>
     </w:p>
     <w:p>
+      <w:pPr>
+        <w:contextualSpacing/>
+      </w:pPr>
       <w:r>
         <w:t>i</w:t>
       </w:r>
@@ -3811,7 +4057,6 @@
         </w:numPr>
       </w:pPr>
       <w:r>
-        <w:lastRenderedPageBreak/>
         <w:t>How many IP</w:t>
       </w:r>
       <w:r>
@@ -3876,6 +4121,9 @@
       </w:r>
     </w:p>
     <w:p>
+      <w:pPr>
+        <w:contextualSpacing/>
+      </w:pPr>
       <w:r>
         <w:t>On a MacOS, search for Terminal and select it.</w:t>
       </w:r>
@@ -3889,177 +4137,338 @@
         <w:t>new window.</w:t>
       </w:r>
       <w:r>
+        <w:t xml:space="preserve"> Type:</w:t>
+      </w:r>
+    </w:p>
+    <w:p>
+      <w:pPr>
+        <w:contextualSpacing/>
+      </w:pPr>
+      <w:r>
+        <w:t>Ifconfig</w:t>
+      </w:r>
+    </w:p>
+    <w:p>
+      <w:pPr>
+        <w:contextualSpacing/>
+      </w:pPr>
+      <w:r>
+        <w:t xml:space="preserve">You will </w:t>
+      </w:r>
+      <w:r>
+        <w:t>see your IP addresses and MAC addresses.</w:t>
+      </w:r>
+    </w:p>
+    <w:p>
+      <w:pPr>
+        <w:pStyle w:val="Heading2"/>
+      </w:pPr>
+      <w:r>
+        <w:t>What is ARP Cache?</w:t>
+      </w:r>
+    </w:p>
+    <w:p>
+      <w:pPr>
+        <w:contextualSpacing/>
+      </w:pPr>
+      <w:r>
+        <w:t xml:space="preserve">In our previous example, </w:t>
+      </w:r>
+      <w:r>
+        <w:t>your local</w:t>
+      </w:r>
+      <w:r>
+        <w:t xml:space="preserve"> post office</w:t>
+      </w:r>
+      <w:r>
         <w:t xml:space="preserve"> </w:t>
       </w:r>
       <w:r>
-        <w:t xml:space="preserve"> Type:</w:t>
-      </w:r>
-    </w:p>
-    <w:p>
-      <w:r>
-        <w:t>Ifconfig</w:t>
-      </w:r>
-    </w:p>
-    <w:p>
-      <w:r>
-        <w:t xml:space="preserve">You will </w:t>
-      </w:r>
-      <w:r>
-        <w:t>see your IP addresses and MAC addresses.</w:t>
-      </w:r>
-    </w:p>
-    <w:p>
-      <w:pPr>
-        <w:pStyle w:val="Heading2"/>
-      </w:pPr>
-      <w:r>
-        <w:t>What is ARP Cache?</w:t>
-      </w:r>
-    </w:p>
-    <w:p>
-      <w:r>
-        <w:t xml:space="preserve">In our previous example, </w:t>
-      </w:r>
-      <w:r>
-        <w:t>your local</w:t>
-      </w:r>
-      <w:r>
-        <w:t xml:space="preserve"> post office</w:t>
-      </w:r>
-      <w:r>
-        <w:t xml:space="preserve"> (your router)</w:t>
+        <w:t>or one of your neighbor</w:t>
+      </w:r>
+      <w:r>
+        <w:t>s</w:t>
+      </w:r>
+      <w:r>
+        <w:t xml:space="preserve"> asked</w:t>
+      </w:r>
+      <w:r>
+        <w:t>,</w:t>
+      </w:r>
+      <w:r>
+        <w:t xml:space="preserve"> "Who has PO Box 1143?"</w:t>
+      </w:r>
+      <w:r>
+        <w:t xml:space="preserve"> and</w:t>
+      </w:r>
+      <w:r>
+        <w:t xml:space="preserve"> you</w:t>
+      </w:r>
+      <w:r>
+        <w:t xml:space="preserve"> responded with your physical address.</w:t>
+      </w:r>
+    </w:p>
+    <w:p>
+      <w:pPr>
+        <w:contextualSpacing/>
+      </w:pPr>
+      <w:r>
+        <w:t xml:space="preserve">In </w:t>
+      </w:r>
+      <w:r>
+        <w:t xml:space="preserve">the </w:t>
+      </w:r>
+      <w:r>
+        <w:t>case of computers,</w:t>
+      </w:r>
+      <w:r>
+        <w:t xml:space="preserve"> the router</w:t>
+      </w:r>
+      <w:r>
+        <w:t xml:space="preserve"> (post office) or another computer in your network </w:t>
+      </w:r>
+      <w:r>
+        <w:t xml:space="preserve">(your neighbor) </w:t>
+      </w:r>
+      <w:r>
+        <w:t>asks</w:t>
+      </w:r>
+      <w:r>
+        <w:t>,</w:t>
       </w:r>
       <w:r>
         <w:t xml:space="preserve"> </w:t>
       </w:r>
       <w:r>
-        <w:t>asked, "who has the zip code XYZ? What is your social security number?" and</w:t>
-      </w:r>
-      <w:r>
-        <w:t xml:space="preserve"> responded with your social security number. </w:t>
-      </w:r>
-      <w:r>
-        <w:t xml:space="preserve">In </w:t>
+        <w:t>"</w:t>
+      </w:r>
+      <w:r>
+        <w:t>W</w:t>
+      </w:r>
+      <w:r>
+        <w:t xml:space="preserve">ho has IP address </w:t>
+      </w:r>
+      <w:r>
+        <w:t>XYZ</w:t>
+      </w:r>
+      <w:r>
+        <w:t>?"</w:t>
+      </w:r>
+      <w:r>
+        <w:t xml:space="preserve"> O</w:t>
+      </w:r>
+      <w:r>
+        <w:t>ne of the computers responds and returns the MAC address</w:t>
+      </w:r>
+      <w:r>
+        <w:t>.</w:t>
+      </w:r>
+      <w:r>
+        <w:t xml:space="preserve"> </w:t>
+      </w:r>
+      <w:r>
+        <w:t>That</w:t>
+      </w:r>
+      <w:r>
+        <w:t>'</w:t>
+      </w:r>
+      <w:r>
+        <w:t>s called Address Resolution Protocol (ARP).</w:t>
+      </w:r>
+      <w:r>
+        <w:t xml:space="preserve"> </w:t>
+      </w:r>
+    </w:p>
+    <w:p>
+      <w:pPr>
+        <w:contextualSpacing/>
+      </w:pPr>
+    </w:p>
+    <w:p>
+      <w:pPr>
+        <w:contextualSpacing/>
+      </w:pPr>
+      <w:r>
+        <w:t>Here is an ARP request:</w:t>
+      </w:r>
+    </w:p>
+    <w:p>
+      <w:pPr>
+        <w:contextualSpacing/>
+      </w:pPr>
+      <w:r>
+        <w:rPr>
+          <w:noProof/>
+        </w:rPr>
+        <w:lastRenderedPageBreak/>
+        <w:drawing>
+          <wp:inline distT="0" distB="0" distL="0" distR="0" wp14:anchorId="180D7827" wp14:editId="06F9B88A">
+            <wp:extent cx="4073856" cy="2291544"/>
+            <wp:effectExtent l="0" t="0" r="3175" b="0"/>
+            <wp:docPr id="4" name="Picture 4"/>
+            <wp:cNvGraphicFramePr>
+              <a:graphicFrameLocks xmlns:a="http://schemas.openxmlformats.org/drawingml/2006/main" noChangeAspect="1"/>
+            </wp:cNvGraphicFramePr>
+            <a:graphic xmlns:a="http://schemas.openxmlformats.org/drawingml/2006/main">
+              <a:graphicData uri="http://schemas.openxmlformats.org/drawingml/2006/picture">
+                <pic:pic xmlns:pic="http://schemas.openxmlformats.org/drawingml/2006/picture">
+                  <pic:nvPicPr>
+                    <pic:cNvPr id="1" name=""/>
+                    <pic:cNvPicPr/>
+                  </pic:nvPicPr>
+                  <pic:blipFill>
+                    <a:blip r:embed="rId20"/>
+                    <a:stretch>
+                      <a:fillRect/>
+                    </a:stretch>
+                  </pic:blipFill>
+                  <pic:spPr>
+                    <a:xfrm>
+                      <a:off x="0" y="0"/>
+                      <a:ext cx="4089132" cy="2300137"/>
+                    </a:xfrm>
+                    <a:prstGeom prst="rect">
+                      <a:avLst/>
+                    </a:prstGeom>
+                  </pic:spPr>
+                </pic:pic>
+              </a:graphicData>
+            </a:graphic>
+          </wp:inline>
+        </w:drawing>
+      </w:r>
+    </w:p>
+    <w:p>
+      <w:pPr>
+        <w:contextualSpacing/>
+      </w:pPr>
+      <w:r>
+        <w:t>Here is an ARP reply:</w:t>
+      </w:r>
+    </w:p>
+    <w:p>
+      <w:pPr>
+        <w:contextualSpacing/>
+      </w:pPr>
+      <w:r>
+        <w:rPr>
+          <w:noProof/>
+        </w:rPr>
+        <w:drawing>
+          <wp:inline distT="0" distB="0" distL="0" distR="0" wp14:anchorId="1E8E2088" wp14:editId="406EC827">
+            <wp:extent cx="4128448" cy="2322252"/>
+            <wp:effectExtent l="0" t="0" r="5715" b="1905"/>
+            <wp:docPr id="5" name="Picture 5"/>
+            <wp:cNvGraphicFramePr>
+              <a:graphicFrameLocks xmlns:a="http://schemas.openxmlformats.org/drawingml/2006/main" noChangeAspect="1"/>
+            </wp:cNvGraphicFramePr>
+            <a:graphic xmlns:a="http://schemas.openxmlformats.org/drawingml/2006/main">
+              <a:graphicData uri="http://schemas.openxmlformats.org/drawingml/2006/picture">
+                <pic:pic xmlns:pic="http://schemas.openxmlformats.org/drawingml/2006/picture">
+                  <pic:nvPicPr>
+                    <pic:cNvPr id="1" name=""/>
+                    <pic:cNvPicPr/>
+                  </pic:nvPicPr>
+                  <pic:blipFill>
+                    <a:blip r:embed="rId21"/>
+                    <a:stretch>
+                      <a:fillRect/>
+                    </a:stretch>
+                  </pic:blipFill>
+                  <pic:spPr>
+                    <a:xfrm>
+                      <a:off x="0" y="0"/>
+                      <a:ext cx="4158039" cy="2338897"/>
+                    </a:xfrm>
+                    <a:prstGeom prst="rect">
+                      <a:avLst/>
+                    </a:prstGeom>
+                  </pic:spPr>
+                </pic:pic>
+              </a:graphicData>
+            </a:graphic>
+          </wp:inline>
+        </w:drawing>
+      </w:r>
+    </w:p>
+    <w:p>
+      <w:pPr>
+        <w:contextualSpacing/>
+      </w:pPr>
+      <w:r>
+        <w:t>Once a re</w:t>
+      </w:r>
+      <w:r>
+        <w:t>ply</w:t>
+      </w:r>
+      <w:r>
+        <w:t xml:space="preserve"> is obtained, the </w:t>
+      </w:r>
+      <w:r>
+        <w:t>switch</w:t>
+      </w:r>
+      <w:r>
+        <w:t xml:space="preserve"> and other machines</w:t>
+      </w:r>
+      <w:r>
+        <w:t xml:space="preserve"> can cache this information for future </w:t>
+      </w:r>
+      <w:r>
+        <w:t>use.</w:t>
+      </w:r>
+      <w:r>
+        <w:t xml:space="preserve"> </w:t>
+      </w:r>
+    </w:p>
+    <w:p>
+      <w:pPr>
+        <w:contextualSpacing/>
+      </w:pPr>
+      <w:r>
+        <w:t>ARP Cache is simply a map</w:t>
+      </w:r>
+      <w:r>
+        <w:t xml:space="preserve"> </w:t>
+      </w:r>
+      <w:r>
+        <w:t>of IP addresses to MAC address</w:t>
+      </w:r>
+      <w:r>
+        <w:t>es</w:t>
+      </w:r>
+      <w:r>
+        <w:t xml:space="preserve"> in </w:t>
       </w:r>
       <w:r>
         <w:t xml:space="preserve">the </w:t>
       </w:r>
       <w:r>
-        <w:t>case of computers,</w:t>
-      </w:r>
-      <w:r>
-        <w:t xml:space="preserve"> the router asks</w:t>
-      </w:r>
-      <w:r>
-        <w:t>,</w:t>
-      </w:r>
-      <w:r>
-        <w:t xml:space="preserve"> </w:t>
-      </w:r>
-      <w:r>
-        <w:t>"</w:t>
-      </w:r>
-      <w:r>
-        <w:t xml:space="preserve">who has IP address </w:t>
-      </w:r>
-      <w:r>
-        <w:t>XYZ? W</w:t>
-      </w:r>
-      <w:r>
-        <w:t xml:space="preserve">hat is your </w:t>
-      </w:r>
-      <w:r>
-        <w:t>MAC address?</w:t>
-      </w:r>
-      <w:r>
-        <w:t>"</w:t>
-      </w:r>
-      <w:r>
-        <w:t xml:space="preserve">. </w:t>
-      </w:r>
-      <w:r>
-        <w:t>N</w:t>
-      </w:r>
-      <w:r>
-        <w:t>ot just routers, every machine can ask such question</w:t>
-      </w:r>
-      <w:r>
-        <w:t>s</w:t>
-      </w:r>
-      <w:r>
-        <w:t xml:space="preserve"> to find other </w:t>
+        <w:t xml:space="preserve">memory of a machine. Instead of </w:t>
+      </w:r>
+      <w:r>
+        <w:t>repeatedly asking for the MAC address of the same IP address</w:t>
+      </w:r>
+      <w:r>
+        <w:t xml:space="preserve">, a </w:t>
       </w:r>
       <w:r>
         <w:t>devic</w:t>
       </w:r>
       <w:r>
-        <w:t>es in the same local area network.</w:t>
-      </w:r>
-      <w:r>
-        <w:t xml:space="preserve"> </w:t>
-      </w:r>
-      <w:r>
-        <w:t>That</w:t>
+        <w:t>e caches the information.</w:t>
+      </w:r>
+    </w:p>
+    <w:p>
+      <w:pPr>
+        <w:contextualSpacing/>
+      </w:pPr>
+      <w:r>
+        <w:t>Please run the following command on your machine</w:t>
       </w:r>
       <w:r>
         <w:t>'</w:t>
       </w:r>
       <w:r>
-        <w:t>s called Address Resolution Protocol (ARP).</w:t>
-      </w:r>
-      <w:r>
-        <w:t xml:space="preserve"> Once a response is obtained, the router can simply cache this information for future </w:t>
-      </w:r>
-      <w:r>
-        <w:t>use.</w:t>
-      </w:r>
-      <w:r>
-        <w:t xml:space="preserve"> </w:t>
-      </w:r>
-    </w:p>
-    <w:p>
-      <w:r>
-        <w:t>ARP Cache is simply a map</w:t>
-      </w:r>
-      <w:r>
-        <w:t xml:space="preserve"> </w:t>
-      </w:r>
-      <w:r>
-        <w:t>of IP addresses to MAC address</w:t>
-      </w:r>
-      <w:r>
-        <w:t>es</w:t>
-      </w:r>
-      <w:r>
-        <w:t xml:space="preserve"> in </w:t>
-      </w:r>
-      <w:r>
-        <w:t xml:space="preserve">the </w:t>
-      </w:r>
-      <w:r>
-        <w:t xml:space="preserve">memory of a machine. Instead of </w:t>
-      </w:r>
-      <w:r>
-        <w:t>repeatedly asking for the MAC address of the same IP address</w:t>
-      </w:r>
-      <w:r>
-        <w:t xml:space="preserve">, a </w:t>
-      </w:r>
-      <w:r>
-        <w:t>devic</w:t>
-      </w:r>
-      <w:r>
-        <w:t>e caches the information.</w:t>
-      </w:r>
-    </w:p>
-    <w:p>
-      <w:r>
-        <w:t>Please run the following command on your machine</w:t>
-      </w:r>
-      <w:r>
-        <w:t>'</w:t>
-      </w:r>
-      <w:r>
         <w:t>s command prompt</w:t>
       </w:r>
       <w:r>
@@ -4070,6 +4479,9 @@
       </w:r>
     </w:p>
     <w:p>
+      <w:pPr>
+        <w:contextualSpacing/>
+      </w:pPr>
       <w:proofErr w:type="spellStart"/>
       <w:r>
         <w:t>getmac</w:t>
@@ -4088,6 +4500,9 @@
       </w:r>
     </w:p>
     <w:p>
+      <w:pPr>
+        <w:contextualSpacing/>
+      </w:pPr>
       <w:r>
         <w:t xml:space="preserve">How many </w:t>
       </w:r>
@@ -4111,6 +4526,9 @@
       </w:r>
     </w:p>
     <w:p>
+      <w:pPr>
+        <w:contextualSpacing/>
+      </w:pPr>
       <w:r>
         <w:t>Now, please run the following command</w:t>
       </w:r>
@@ -4127,6 +4545,9 @@
       <w:proofErr w:type="gramEnd"/>
     </w:p>
     <w:p>
+      <w:pPr>
+        <w:contextualSpacing/>
+      </w:pPr>
       <w:proofErr w:type="spellStart"/>
       <w:r>
         <w:t>a</w:t>
@@ -4140,14 +4561,26 @@
       </w:r>
     </w:p>
     <w:p>
+      <w:pPr>
+        <w:contextualSpacing/>
+      </w:pPr>
       <w:r>
         <w:lastRenderedPageBreak/>
         <w:t>How many entries did you find?</w:t>
       </w:r>
     </w:p>
     <w:p>
-      <w:r>
-        <w:t xml:space="preserve">Now, we are going to </w:t>
+      <w:pPr>
+        <w:contextualSpacing/>
+      </w:pPr>
+      <w:r>
+        <w:t xml:space="preserve">Now, we </w:t>
+      </w:r>
+      <w:r>
+        <w:t>will</w:t>
+      </w:r>
+      <w:r>
+        <w:t xml:space="preserve"> </w:t>
       </w:r>
       <w:r>
         <w:t xml:space="preserve">use </w:t>
@@ -4175,6 +4608,9 @@
       </w:r>
     </w:p>
     <w:p>
+      <w:pPr>
+        <w:contextualSpacing/>
+      </w:pPr>
       <w:r>
         <w:t>p</w:t>
       </w:r>
@@ -4192,6 +4628,9 @@
       </w:r>
     </w:p>
     <w:p>
+      <w:pPr>
+        <w:contextualSpacing/>
+      </w:pPr>
       <w:r>
         <w:t xml:space="preserve">You will get </w:t>
       </w:r>
@@ -4203,21 +4642,33 @@
       </w:r>
     </w:p>
     <w:p>
+      <w:pPr>
+        <w:contextualSpacing/>
+      </w:pPr>
       <w:r>
         <w:t>In my case, I will type:</w:t>
       </w:r>
     </w:p>
     <w:p>
+      <w:pPr>
+        <w:contextualSpacing/>
+      </w:pPr>
       <w:r>
         <w:t>Ping 168.1.1.11</w:t>
       </w:r>
     </w:p>
     <w:p>
+      <w:pPr>
+        <w:contextualSpacing/>
+      </w:pPr>
       <w:r>
         <w:t>Now type:</w:t>
       </w:r>
     </w:p>
     <w:p>
+      <w:pPr>
+        <w:contextualSpacing/>
+      </w:pPr>
       <w:proofErr w:type="spellStart"/>
       <w:r>
         <w:t>apr</w:t>
@@ -4228,11 +4679,17 @@
       </w:r>
     </w:p>
     <w:p>
+      <w:pPr>
+        <w:contextualSpacing/>
+      </w:pPr>
       <w:r>
         <w:t>Do you see the MAC Address of the other machine listed? In my case, I do see the MAC Address of 168.1.11 cached in my APR cache.</w:t>
       </w:r>
     </w:p>
     <w:p>
+      <w:pPr>
+        <w:contextualSpacing/>
+      </w:pPr>
       <w:r>
         <w:t xml:space="preserve">Demo: show </w:t>
       </w:r>
@@ -4255,8 +4712,17 @@
       </w:r>
     </w:p>
     <w:p>
-      <w:r>
-        <w:t xml:space="preserve">Did you notice a flag in the </w:t>
+      <w:pPr>
+        <w:contextualSpacing/>
+      </w:pPr>
+      <w:r>
+        <w:t xml:space="preserve">Did you notice a </w:t>
+      </w:r>
+      <w:r>
+        <w:t>flaw</w:t>
+      </w:r>
+      <w:r>
+        <w:t xml:space="preserve"> in the </w:t>
       </w:r>
       <w:r>
         <w:t>ARP protocol? You don</w:t>
@@ -4298,6 +4764,9 @@
       </w:r>
     </w:p>
     <w:p>
+      <w:pPr>
+        <w:contextualSpacing/>
+      </w:pPr>
       <w:r>
         <w:t xml:space="preserve">In ARP spoofing, first, the hacker is already on a computer in your local area network (LAN). Then the hacker sends </w:t>
       </w:r>
@@ -4308,7 +4777,13 @@
         <w:t>falsified ARP message</w:t>
       </w:r>
       <w:r>
-        <w:t xml:space="preserve"> to the router</w:t>
+        <w:t xml:space="preserve"> to </w:t>
+      </w:r>
+      <w:r>
+        <w:t xml:space="preserve">my machine </w:t>
+      </w:r>
+      <w:r>
+        <w:t>via the switch</w:t>
       </w:r>
       <w:r>
         <w:t xml:space="preserve"> that links </w:t>
@@ -4323,16 +4798,78 @@
         <w:t>'</w:t>
       </w:r>
       <w:r>
-        <w:t xml:space="preserve">s MAC address to your IP address. The hacker now starts receiving all </w:t>
+        <w:t xml:space="preserve">s MAC address to your IP address. </w:t>
+      </w:r>
+    </w:p>
+    <w:p>
+      <w:pPr>
+        <w:contextualSpacing/>
+      </w:pPr>
+    </w:p>
+    <w:p>
+      <w:pPr>
+        <w:contextualSpacing/>
+      </w:pPr>
+      <w:r>
+        <w:rPr>
+          <w:noProof/>
+        </w:rPr>
+        <w:drawing>
+          <wp:inline distT="0" distB="0" distL="0" distR="0" wp14:anchorId="754736F3" wp14:editId="5307E89C">
+            <wp:extent cx="3835021" cy="2157199"/>
+            <wp:effectExtent l="0" t="0" r="0" b="0"/>
+            <wp:docPr id="9" name="Picture 9"/>
+            <wp:cNvGraphicFramePr>
+              <a:graphicFrameLocks xmlns:a="http://schemas.openxmlformats.org/drawingml/2006/main" noChangeAspect="1"/>
+            </wp:cNvGraphicFramePr>
+            <a:graphic xmlns:a="http://schemas.openxmlformats.org/drawingml/2006/main">
+              <a:graphicData uri="http://schemas.openxmlformats.org/drawingml/2006/picture">
+                <pic:pic xmlns:pic="http://schemas.openxmlformats.org/drawingml/2006/picture">
+                  <pic:nvPicPr>
+                    <pic:cNvPr id="1" name=""/>
+                    <pic:cNvPicPr/>
+                  </pic:nvPicPr>
+                  <pic:blipFill>
+                    <a:blip r:embed="rId22"/>
+                    <a:stretch>
+                      <a:fillRect/>
+                    </a:stretch>
+                  </pic:blipFill>
+                  <pic:spPr>
+                    <a:xfrm>
+                      <a:off x="0" y="0"/>
+                      <a:ext cx="3839452" cy="2159692"/>
+                    </a:xfrm>
+                    <a:prstGeom prst="rect">
+                      <a:avLst/>
+                    </a:prstGeom>
+                  </pic:spPr>
+                </pic:pic>
+              </a:graphicData>
+            </a:graphic>
+          </wp:inline>
+        </w:drawing>
+      </w:r>
+    </w:p>
+    <w:p>
+      <w:pPr>
+        <w:contextualSpacing/>
+      </w:pPr>
+      <w:r>
+        <w:lastRenderedPageBreak/>
+        <w:t xml:space="preserve">The hacker now starts receiving all </w:t>
       </w:r>
       <w:r>
         <w:t xml:space="preserve">incoming </w:t>
       </w:r>
       <w:r>
-        <w:t>messages meant for you (like email messages, software updates)</w:t>
-      </w:r>
-      <w:r>
-        <w:t xml:space="preserve"> from the router</w:t>
+        <w:t>messages meant for you (like email messages software updates)</w:t>
+      </w:r>
+      <w:r>
+        <w:t xml:space="preserve"> from </w:t>
+      </w:r>
+      <w:r>
+        <w:t>me</w:t>
       </w:r>
       <w:r>
         <w:t>.</w:t>
@@ -4345,8 +4882,10 @@
       </w:r>
     </w:p>
     <w:p>
-      <w:r>
-        <w:lastRenderedPageBreak/>
+      <w:pPr>
+        <w:contextualSpacing/>
+      </w:pPr>
+      <w:r>
         <w:t>Similarly, the hacker can also</w:t>
       </w:r>
       <w:r>
@@ -4380,28 +4919,96 @@
         <w:t>s MAC addre</w:t>
       </w:r>
       <w:r>
-        <w:t>ss to the router</w:t>
+        <w:t xml:space="preserve">ss to </w:t>
+      </w:r>
+      <w:r>
+        <w:t xml:space="preserve">my </w:t>
+      </w:r>
+      <w:r>
+        <w:t>IP address.</w:t>
+      </w:r>
+    </w:p>
+    <w:p>
+      <w:pPr>
+        <w:contextualSpacing/>
+      </w:pPr>
+      <w:r>
+        <w:rPr>
+          <w:noProof/>
+        </w:rPr>
+        <w:drawing>
+          <wp:inline distT="0" distB="0" distL="0" distR="0" wp14:anchorId="4324339E" wp14:editId="2197D3E5">
+            <wp:extent cx="4258101" cy="2395182"/>
+            <wp:effectExtent l="0" t="0" r="0" b="5715"/>
+            <wp:docPr id="10" name="Picture 10"/>
+            <wp:cNvGraphicFramePr>
+              <a:graphicFrameLocks xmlns:a="http://schemas.openxmlformats.org/drawingml/2006/main" noChangeAspect="1"/>
+            </wp:cNvGraphicFramePr>
+            <a:graphic xmlns:a="http://schemas.openxmlformats.org/drawingml/2006/main">
+              <a:graphicData uri="http://schemas.openxmlformats.org/drawingml/2006/picture">
+                <pic:pic xmlns:pic="http://schemas.openxmlformats.org/drawingml/2006/picture">
+                  <pic:nvPicPr>
+                    <pic:cNvPr id="1" name=""/>
+                    <pic:cNvPicPr/>
+                  </pic:nvPicPr>
+                  <pic:blipFill>
+                    <a:blip r:embed="rId23"/>
+                    <a:stretch>
+                      <a:fillRect/>
+                    </a:stretch>
+                  </pic:blipFill>
+                  <pic:spPr>
+                    <a:xfrm>
+                      <a:off x="0" y="0"/>
+                      <a:ext cx="4271303" cy="2402608"/>
+                    </a:xfrm>
+                    <a:prstGeom prst="rect">
+                      <a:avLst/>
+                    </a:prstGeom>
+                  </pic:spPr>
+                </pic:pic>
+              </a:graphicData>
+            </a:graphic>
+          </wp:inline>
+        </w:drawing>
+      </w:r>
+    </w:p>
+    <w:p>
+      <w:pPr>
+        <w:contextualSpacing/>
+      </w:pPr>
+      <w:r>
+        <w:t>Therefore, all messages from your machine</w:t>
+      </w:r>
+      <w:r>
+        <w:t xml:space="preserve"> to my machine</w:t>
+      </w:r>
+      <w:r>
+        <w:t xml:space="preserve"> will reach the hacker</w:t>
       </w:r>
       <w:r>
         <w:t>'</w:t>
       </w:r>
       <w:r>
-        <w:t>s IP address. Therefore, all outgoing messages from your machine will reach the hacker</w:t>
-      </w:r>
-      <w:r>
-        <w:t>'</w:t>
-      </w:r>
-      <w:r>
         <w:t>s machine</w:t>
       </w:r>
       <w:r>
         <w:t>,</w:t>
       </w:r>
       <w:r>
-        <w:t xml:space="preserve"> and then the hacker forwards these messages to the router after keeping a copy.</w:t>
-      </w:r>
-    </w:p>
-    <w:p>
+        <w:t xml:space="preserve"> and then the hacker forwards these messages to </w:t>
+      </w:r>
+      <w:r>
+        <w:t>me</w:t>
+      </w:r>
+      <w:r>
+        <w:t xml:space="preserve"> after keeping a copy.</w:t>
+      </w:r>
+    </w:p>
+    <w:p>
+      <w:pPr>
+        <w:contextualSpacing/>
+      </w:pPr>
       <w:r>
         <w:t xml:space="preserve">This is known as </w:t>
       </w:r>
@@ -4426,11 +5033,12 @@
     </w:p>
     <w:p>
       <w:pPr>
+        <w:contextualSpacing/>
         <w:rPr>
           <w:rStyle w:val="Hyperlink"/>
         </w:rPr>
       </w:pPr>
-      <w:hyperlink r:id="rId18" w:history="1">
+      <w:hyperlink r:id="rId24" w:history="1">
         <w:r>
           <w:rPr>
             <w:rStyle w:val="Hyperlink"/>
@@ -4440,11 +5048,17 @@
       </w:hyperlink>
     </w:p>
     <w:p>
+      <w:pPr>
+        <w:contextualSpacing/>
+      </w:pPr>
       <w:r>
         <w:t>Demo:</w:t>
       </w:r>
     </w:p>
     <w:p>
+      <w:pPr>
+        <w:contextualSpacing/>
+      </w:pPr>
       <w:r>
         <w:t xml:space="preserve">Using a python tool called </w:t>
       </w:r>
@@ -4473,6 +5087,7 @@
       <w:pPr>
         <w:spacing w:after="276"/>
         <w:ind w:left="-5" w:right="3640"/>
+        <w:contextualSpacing/>
         <w:rPr>
           <w:bCs/>
         </w:rPr>
@@ -4508,6 +5123,7 @@
       <w:pPr>
         <w:spacing w:after="276"/>
         <w:ind w:left="-5" w:right="3640"/>
+        <w:contextualSpacing/>
         <w:rPr>
           <w:bCs/>
         </w:rPr>
@@ -4533,6 +5149,7 @@
       <w:pPr>
         <w:spacing w:after="276"/>
         <w:ind w:left="-5" w:right="3640"/>
+        <w:contextualSpacing/>
         <w:rPr>
           <w:bCs/>
         </w:rPr>
@@ -4558,6 +5175,7 @@
       <w:pPr>
         <w:spacing w:after="276"/>
         <w:ind w:left="-5" w:right="3640"/>
+        <w:contextualSpacing/>
         <w:rPr>
           <w:bCs/>
         </w:rPr>
@@ -4643,6 +5261,7 @@
       <w:pPr>
         <w:spacing w:after="276"/>
         <w:ind w:left="-5" w:right="3640"/>
+        <w:contextualSpacing/>
         <w:rPr>
           <w:bCs/>
         </w:rPr>
@@ -4668,6 +5287,7 @@
       <w:pPr>
         <w:spacing w:after="276"/>
         <w:ind w:left="-5" w:right="3640"/>
+        <w:contextualSpacing/>
         <w:rPr>
           <w:bCs/>
         </w:rPr>
@@ -4707,6 +5327,7 @@
       <w:pPr>
         <w:spacing w:after="276"/>
         <w:ind w:left="-5" w:right="3640"/>
+        <w:contextualSpacing/>
         <w:rPr>
           <w:bCs/>
         </w:rPr>
@@ -4722,6 +5343,7 @@
       <w:pPr>
         <w:spacing w:after="276"/>
         <w:ind w:left="-5" w:right="3640"/>
+        <w:contextualSpacing/>
       </w:pPr>
       <w:r>
         <w:t>By the way, my current machine</w:t>
@@ -4743,8 +5365,10 @@
       <w:pPr>
         <w:spacing w:after="276"/>
         <w:ind w:left="-5" w:right="3640"/>
-      </w:pPr>
-      <w:r>
+        <w:contextualSpacing/>
+      </w:pPr>
+      <w:r>
+        <w:lastRenderedPageBreak/>
         <w:t xml:space="preserve">And, </w:t>
       </w:r>
       <w:r>
@@ -4774,9 +5398,9 @@
       <w:pPr>
         <w:spacing w:after="276"/>
         <w:ind w:left="-5" w:right="3640"/>
-      </w:pPr>
-      <w:r>
-        <w:lastRenderedPageBreak/>
+        <w:contextualSpacing/>
+      </w:pPr>
+      <w:r>
         <w:t xml:space="preserve">On my machine, </w:t>
       </w:r>
       <w:r>
@@ -4787,6 +5411,7 @@
       <w:pPr>
         <w:spacing w:after="276"/>
         <w:ind w:left="-5" w:right="3640"/>
+        <w:contextualSpacing/>
       </w:pPr>
       <w:proofErr w:type="spellStart"/>
       <w:r>
@@ -4801,6 +5426,7 @@
       <w:pPr>
         <w:spacing w:after="276"/>
         <w:ind w:left="-5" w:right="3640"/>
+        <w:contextualSpacing/>
       </w:pPr>
       <w:r>
         <w:t xml:space="preserve">Sure enough, </w:t>
@@ -4832,6 +5458,7 @@
       <w:pPr>
         <w:spacing w:after="276"/>
         <w:ind w:left="-5" w:right="3640"/>
+        <w:contextualSpacing/>
       </w:pPr>
       <w:r>
         <w:rPr>
@@ -4853,7 +5480,7 @@
                     <pic:cNvPicPr/>
                   </pic:nvPicPr>
                   <pic:blipFill>
-                    <a:blip r:embed="rId19"/>
+                    <a:blip r:embed="rId25"/>
                     <a:stretch>
                       <a:fillRect/>
                     </a:stretch>
@@ -4889,6 +5516,9 @@
       </w:r>
     </w:p>
     <w:p>
+      <w:pPr>
+        <w:contextualSpacing/>
+      </w:pPr>
       <w:r>
         <w:t>Humans are not good at remembering numbers, particularly long numbers like IP address</w:t>
       </w:r>
@@ -4913,7 +5543,7 @@
       <w:r>
         <w:t xml:space="preserve">, </w:t>
       </w:r>
-      <w:hyperlink r:id="rId20" w:history="1">
+      <w:hyperlink r:id="rId26" w:history="1">
         <w:r>
           <w:rPr>
             <w:rStyle w:val="Hyperlink"/>
@@ -4924,7 +5554,7 @@
       <w:r>
         <w:t xml:space="preserve"> and </w:t>
       </w:r>
-      <w:hyperlink r:id="rId21" w:history="1">
+      <w:hyperlink r:id="rId27" w:history="1">
         <w:r>
           <w:rPr>
             <w:rStyle w:val="Hyperlink"/>
@@ -4980,6 +5610,9 @@
       </w:r>
     </w:p>
     <w:p>
+      <w:pPr>
+        <w:contextualSpacing/>
+      </w:pPr>
       <w:r>
         <w:t>Domain Name System</w:t>
       </w:r>
@@ -5012,11 +5645,17 @@
       </w:r>
     </w:p>
     <w:p>
+      <w:pPr>
+        <w:contextualSpacing/>
+      </w:pPr>
       <w:r>
         <w:t>DNS related tools:</w:t>
       </w:r>
     </w:p>
     <w:p>
+      <w:pPr>
+        <w:contextualSpacing/>
+      </w:pPr>
       <w:r>
         <w:rPr>
           <w:b/>
@@ -5053,18 +5692,32 @@
       </w:r>
     </w:p>
     <w:p>
-      <w:r>
-        <w:t>Demo:</w:t>
-      </w:r>
-    </w:p>
-    <w:p>
+      <w:pPr>
+        <w:contextualSpacing/>
+      </w:pPr>
+      <w:r>
+        <w:t>Demo</w:t>
+      </w:r>
+      <w:r>
+        <w:t>1</w:t>
+      </w:r>
+      <w:r>
+        <w:t>:</w:t>
+      </w:r>
+    </w:p>
+    <w:p>
+      <w:pPr>
+        <w:contextualSpacing/>
+      </w:pPr>
       <w:r>
         <w:t>Type: ping www.nyu.edu</w:t>
       </w:r>
     </w:p>
     <w:p>
-      <w:r>
-        <w:lastRenderedPageBreak/>
+      <w:pPr>
+        <w:contextualSpacing/>
+      </w:pPr>
+      <w:r>
         <w:t xml:space="preserve">Now, ping </w:t>
       </w:r>
       <w:r>
@@ -5075,6 +5728,9 @@
       </w:r>
     </w:p>
     <w:p>
+      <w:pPr>
+        <w:contextualSpacing/>
+      </w:pPr>
       <w:proofErr w:type="spellStart"/>
       <w:r>
         <w:rPr>
@@ -5119,26 +5775,152 @@
       </w:r>
     </w:p>
     <w:p>
+      <w:pPr>
+        <w:contextualSpacing/>
+      </w:pPr>
       <w:r>
         <w:t xml:space="preserve">Demo: </w:t>
       </w:r>
     </w:p>
     <w:p>
+      <w:pPr>
+        <w:contextualSpacing/>
+      </w:pPr>
       <w:r>
         <w:t xml:space="preserve">Type: </w:t>
       </w:r>
     </w:p>
     <w:p>
+      <w:pPr>
+        <w:contextualSpacing/>
+      </w:pPr>
       <w:proofErr w:type="spellStart"/>
       <w:r>
+        <w:lastRenderedPageBreak/>
         <w:t>nslookup</w:t>
       </w:r>
       <w:proofErr w:type="spellEnd"/>
       <w:r>
-        <w:t xml:space="preserve"> www.nyu.edu</w:t>
-      </w:r>
-    </w:p>
-    <w:p>
+        <w:t xml:space="preserve"> </w:t>
+      </w:r>
+      <w:hyperlink r:id="rId28" w:history="1">
+        <w:r>
+          <w:rPr>
+            <w:rStyle w:val="Hyperlink"/>
+          </w:rPr>
+          <w:t>www.nyu.edu</w:t>
+        </w:r>
+      </w:hyperlink>
+    </w:p>
+    <w:p>
+      <w:pPr>
+        <w:contextualSpacing/>
+      </w:pPr>
+      <w:r>
+        <w:t>The IP address for www.nyu.edu is given by my DNS server and shows up in the non-authoritative section since my DNS server is the authority that maintains this record.</w:t>
+      </w:r>
+    </w:p>
+    <w:p>
+      <w:pPr>
+        <w:contextualSpacing/>
+      </w:pPr>
+      <w:r>
+        <w:t>Let's do another example:</w:t>
+      </w:r>
+    </w:p>
+    <w:p>
+      <w:pPr>
+        <w:contextualSpacing/>
+      </w:pPr>
+      <w:proofErr w:type="spellStart"/>
+      <w:r>
+        <w:t>nslookup</w:t>
+      </w:r>
+      <w:proofErr w:type="spellEnd"/>
+      <w:r>
+        <w:t xml:space="preserve"> tecadmin.net</w:t>
+      </w:r>
+    </w:p>
+    <w:p>
+      <w:pPr>
+        <w:contextualSpacing/>
+      </w:pPr>
+      <w:r>
+        <w:t xml:space="preserve">We will get the correct IP, but the reply will be non-authoritative since the authority which maintains this record is </w:t>
+      </w:r>
+      <w:r>
+        <w:t>alec.ns.cloudflare.com</w:t>
+      </w:r>
+      <w:r>
+        <w:t xml:space="preserve"> (I just happened to know this).</w:t>
+      </w:r>
+    </w:p>
+    <w:p>
+      <w:pPr>
+        <w:contextualSpacing/>
+      </w:pPr>
+      <w:r>
+        <w:t>Next, let's look up the same domain from the authoritative server as follows:</w:t>
+      </w:r>
+    </w:p>
+    <w:p>
+      <w:pPr>
+        <w:contextualSpacing/>
+      </w:pPr>
+      <w:proofErr w:type="spellStart"/>
+      <w:r>
+        <w:t>nslookup</w:t>
+      </w:r>
+      <w:proofErr w:type="spellEnd"/>
+      <w:r>
+        <w:t xml:space="preserve"> tecadmin.net</w:t>
+      </w:r>
+      <w:r>
+        <w:t xml:space="preserve"> </w:t>
+      </w:r>
+      <w:r>
+        <w:t>alec.ns.cloudflare.com</w:t>
+      </w:r>
+    </w:p>
+    <w:p>
+      <w:pPr>
+        <w:contextualSpacing/>
+      </w:pPr>
+      <w:r>
+        <w:t>I now insisted that the alec.ns.cloudflare.com DNS server look up the domain.</w:t>
+      </w:r>
+    </w:p>
+    <w:p>
+      <w:pPr>
+        <w:contextualSpacing/>
+      </w:pPr>
+      <w:r>
+        <w:t>This time, it does not say that the answer is non-authoritative.</w:t>
+      </w:r>
+    </w:p>
+    <w:p>
+      <w:pPr>
+        <w:contextualSpacing/>
+      </w:pPr>
+    </w:p>
+    <w:p>
+      <w:pPr>
+        <w:contextualSpacing/>
+      </w:pPr>
+      <w:r>
+        <w:t>Demo</w:t>
+      </w:r>
+      <w:r>
+        <w:t>2</w:t>
+      </w:r>
+      <w:r>
+        <w:t>:</w:t>
+      </w:r>
+    </w:p>
+    <w:p>
+      <w:pPr>
+        <w:contextualSpacing/>
+      </w:pPr>
       <w:r>
         <w:t xml:space="preserve">Now, </w:t>
       </w:r>
@@ -5170,6 +5952,18 @@
       </w:r>
     </w:p>
     <w:p>
+      <w:pPr>
+        <w:contextualSpacing/>
+        <w:rPr>
+          <w:b/>
+          <w:bCs/>
+        </w:rPr>
+      </w:pPr>
+    </w:p>
+    <w:p>
+      <w:pPr>
+        <w:contextualSpacing/>
+      </w:pPr>
       <w:r>
         <w:rPr>
           <w:b/>
@@ -5206,21 +6000,33 @@
       </w:r>
     </w:p>
     <w:p>
+      <w:pPr>
+        <w:contextualSpacing/>
+      </w:pPr>
       <w:r>
         <w:t>Demo:</w:t>
       </w:r>
     </w:p>
     <w:p>
+      <w:pPr>
+        <w:contextualSpacing/>
+      </w:pPr>
       <w:r>
         <w:t xml:space="preserve">Type: </w:t>
       </w:r>
     </w:p>
     <w:p>
+      <w:pPr>
+        <w:contextualSpacing/>
+      </w:pPr>
       <w:r>
         <w:t>tracert www.bing.com</w:t>
       </w:r>
     </w:p>
     <w:p>
+      <w:pPr>
+        <w:contextualSpacing/>
+      </w:pPr>
       <w:r>
         <w:t xml:space="preserve">Now, tracert </w:t>
       </w:r>
@@ -5258,6 +6064,9 @@
       </w:r>
     </w:p>
     <w:p>
+      <w:pPr>
+        <w:contextualSpacing/>
+      </w:pPr>
       <w:r>
         <w:t xml:space="preserve">DNS Spoofing, also known as DNS Cache Poisoning, will map legitimate domain names to false IPs. For example, www.citibank.com will send you to a fake Citibank site. </w:t>
       </w:r>
@@ -5309,7 +6118,7 @@
         <w:t>"</w:t>
       </w:r>
       <w:r>
-        <w:t>.  The hacker, meanwhile, will use your user id and password to transfer all your money to some offshore account</w:t>
+        <w:t>. The hacker, meanwhile, will use your user id and password to transfer all your money to some offshore account</w:t>
       </w:r>
       <w:r>
         <w:t>,</w:t>
@@ -5319,6 +6128,9 @@
       </w:r>
     </w:p>
     <w:p>
+      <w:pPr>
+        <w:contextualSpacing/>
+      </w:pPr>
       <w:r>
         <w:lastRenderedPageBreak/>
         <w:t>DNS spoofing is ea</w:t>
@@ -5331,6 +6143,9 @@
       </w:r>
     </w:p>
     <w:p>
+      <w:pPr>
+        <w:contextualSpacing/>
+      </w:pPr>
       <w:r>
         <w:t xml:space="preserve">Demo: show </w:t>
       </w:r>
@@ -5361,6 +6176,9 @@
       </w:r>
     </w:p>
     <w:p>
+      <w:pPr>
+        <w:contextualSpacing/>
+      </w:pPr>
       <w:r>
         <w:t xml:space="preserve">At this point, we </w:t>
       </w:r>
@@ -5408,16 +6226,25 @@
       </w:r>
     </w:p>
     <w:p>
+      <w:pPr>
+        <w:contextualSpacing/>
+      </w:pPr>
       <w:r>
         <w:t>copy /b cat.jpg + putty.zip</w:t>
       </w:r>
     </w:p>
     <w:p>
+      <w:pPr>
+        <w:contextualSpacing/>
+      </w:pPr>
       <w:r>
         <w:t>This will copy the zip inside the image. You can still view the image without any problem.</w:t>
       </w:r>
     </w:p>
     <w:p>
+      <w:pPr>
+        <w:contextualSpacing/>
+      </w:pPr>
       <w:r>
         <w:t xml:space="preserve">Now, </w:t>
       </w:r>
@@ -5456,6 +6283,9 @@
       </w:r>
     </w:p>
     <w:p>
+      <w:pPr>
+        <w:contextualSpacing/>
+      </w:pPr>
       <w:r>
         <w:t xml:space="preserve">Putty is a harmless executable used to connect with other machines. So, </w:t>
       </w:r>
@@ -5560,7 +6390,7 @@
         <w:t>"</w:t>
       </w:r>
       <w:r>
-        <w:t xml:space="preserve"> and name it marbles_danger.bmp.</w:t>
+        <w:t xml:space="preserve"> and name marbles_danger.bmp.</w:t>
       </w:r>
       <w:r>
         <w:t xml:space="preserve"> Close s-Tools.</w:t>
@@ -5614,29 +6444,24 @@
         <w:t>the</w:t>
       </w:r>
       <w:r>
-        <w:t xml:space="preserve"> passphrase that you entered before and verify it.  A popup will show putty.exe. You can right-click on it and select </w:t>
-      </w:r>
-      <w:r>
-        <w:t>"</w:t>
-      </w:r>
-      <w:r>
-        <w:t>Save as…</w:t>
-      </w:r>
-      <w:r>
-        <w:t>"</w:t>
-      </w:r>
-      <w:r>
-        <w:t xml:space="preserve"> putty.exe on your hard</w:t>
-      </w:r>
-      <w:r>
-        <w:t xml:space="preserve"> </w:t>
-      </w:r>
-      <w:r>
-        <w:t>disk.</w:t>
-      </w:r>
-    </w:p>
-    <w:p/>
-    <w:p>
+        <w:t xml:space="preserve"> passphrase that you entered before and verify it. A popup will show putty.exe. </w:t>
+      </w:r>
+      <w:r>
+        <w:t>On your hard disk, you can right-click on it and select "Save as…" putty.exe</w:t>
+      </w:r>
+      <w:r>
+        <w:t>.</w:t>
+      </w:r>
+    </w:p>
+    <w:p>
+      <w:pPr>
+        <w:contextualSpacing/>
+      </w:pPr>
+    </w:p>
+    <w:p>
+      <w:pPr>
+        <w:contextualSpacing/>
+      </w:pPr>
       <w:r>
         <w:br w:type="page"/>
       </w:r>
@@ -5782,7 +6607,7 @@
       <w:r>
         <w:t xml:space="preserve">ing </w:t>
       </w:r>
-      <w:hyperlink r:id="rId22" w:history="1">
+      <w:hyperlink r:id="rId29" w:history="1">
         <w:r>
           <w:rPr>
             <w:rStyle w:val="Hyperlink"/>
@@ -5808,7 +6633,24 @@
         <w:t xml:space="preserve"> Does it respond?</w:t>
       </w:r>
       <w:r>
-        <w:t xml:space="preserve"> What IP do you get?</w:t>
+        <w:t xml:space="preserve"> </w:t>
+      </w:r>
+      <w:r>
+        <w:t xml:space="preserve">Check the </w:t>
+      </w:r>
+      <w:r>
+        <w:t>Non-authoritative answer</w:t>
+      </w:r>
+      <w:r>
+        <w:t xml:space="preserve"> section. </w:t>
+      </w:r>
+      <w:proofErr w:type="gramStart"/>
+      <w:r>
+        <w:t>What</w:t>
+      </w:r>
+      <w:proofErr w:type="gramEnd"/>
+      <w:r>
+        <w:t xml:space="preserve"> IP do you get?</w:t>
       </w:r>
     </w:p>
     <w:p>
@@ -5830,7 +6672,7 @@
       <w:r>
         <w:t xml:space="preserve"> </w:t>
       </w:r>
-      <w:hyperlink r:id="rId23" w:history="1">
+      <w:hyperlink r:id="rId30" w:history="1">
         <w:r>
           <w:rPr>
             <w:rStyle w:val="Hyperlink"/>
@@ -5844,6 +6686,9 @@
       <w:r>
         <w:t>What IP address does it return? Does it match with the IP returned by ping?</w:t>
       </w:r>
+      <w:r>
+        <w:t xml:space="preserve"> It should.</w:t>
+      </w:r>
     </w:p>
     <w:p>
       <w:pPr>
@@ -5854,13 +6699,43 @@
         </w:numPr>
       </w:pPr>
       <w:r>
-        <w:t xml:space="preserve">Google search and find out what happened to </w:t>
-      </w:r>
-      <w:r>
-        <w:t xml:space="preserve">the </w:t>
-      </w:r>
-      <w:r>
-        <w:t xml:space="preserve">Metasploit project. Does it </w:t>
+        <w:t>Google search</w:t>
+      </w:r>
+      <w:r>
+        <w:t xml:space="preserve"> for </w:t>
+      </w:r>
+      <w:r>
+        <w:t>"</w:t>
+      </w:r>
+      <w:r>
+        <w:t>Metasploit project was hacked</w:t>
+      </w:r>
+      <w:r>
+        <w:t>"</w:t>
+      </w:r>
+      <w:r>
+        <w:t xml:space="preserve"> and find out what </w:t>
+      </w:r>
+      <w:r>
+        <w:t>kind of attack</w:t>
+      </w:r>
+      <w:r>
+        <w:t xml:space="preserve"> </w:t>
+      </w:r>
+      <w:r>
+        <w:t>the</w:t>
+      </w:r>
+      <w:r>
+        <w:t xml:space="preserve"> </w:t>
+      </w:r>
+      <w:r>
+        <w:t>Metasploit project</w:t>
+      </w:r>
+      <w:r>
+        <w:t xml:space="preserve"> suffered from</w:t>
+      </w:r>
+      <w:r>
+        <w:t xml:space="preserve">. Does it </w:t>
       </w:r>
       <w:r>
         <w:t xml:space="preserve">sound familiar? </w:t>
@@ -5895,14 +6770,35 @@
         <w:t>?</w:t>
       </w:r>
       <w:r>
-        <w:t xml:space="preserve"> Who was affected by it in the Middle East?</w:t>
-      </w:r>
+        <w:t xml:space="preserve"> </w:t>
+      </w:r>
+      <w:r>
+        <w:t>How to stop it? Watch the following video before you answer it in your own words:</w:t>
+      </w:r>
+    </w:p>
+    <w:p>
+      <w:pPr>
+        <w:pStyle w:val="ListParagraph"/>
+      </w:pPr>
+      <w:hyperlink r:id="rId31" w:history="1">
+        <w:r>
+          <w:rPr>
+            <w:rStyle w:val="Hyperlink"/>
+          </w:rPr>
+          <w:t>https://www.youtube.com/watch?v=H1mwVTmFlNk&amp;t=57s</w:t>
+        </w:r>
+      </w:hyperlink>
+    </w:p>
+    <w:p>
+      <w:pPr>
+        <w:pStyle w:val="ListParagraph"/>
+      </w:pPr>
     </w:p>
     <w:sectPr>
-      <w:headerReference w:type="default" r:id="rId24"/>
-      <w:footerReference w:type="default" r:id="rId25"/>
-      <w:headerReference w:type="first" r:id="rId26"/>
-      <w:footerReference w:type="first" r:id="rId27"/>
+      <w:headerReference w:type="default" r:id="rId32"/>
+      <w:footerReference w:type="default" r:id="rId33"/>
+      <w:headerReference w:type="first" r:id="rId34"/>
+      <w:footerReference w:type="first" r:id="rId35"/>
       <w:pgSz w:w="12240" w:h="15840"/>
       <w:pgMar w:top="1901" w:right="1008" w:bottom="1440" w:left="1008" w:header="720" w:footer="432" w:gutter="0"/>
       <w:cols w:space="720"/>
@@ -5914,7 +6810,7 @@
 </file>
 
 <file path=word/endnotes.xml><?xml version="1.0" encoding="utf-8"?>
-<w:endnotes xmlns:wpc="http://schemas.microsoft.com/office/word/2010/wordprocessingCanvas" xmlns:cx="http://schemas.microsoft.com/office/drawing/2014/chartex" xmlns:cx1="http://schemas.microsoft.com/office/drawing/2015/9/8/chartex" xmlns:cx2="http://schemas.microsoft.com/office/drawing/2015/10/21/chartex" xmlns:cx3="http://schemas.microsoft.com/office/drawing/2016/5/9/chartex" xmlns:cx4="http://schemas.microsoft.com/office/drawing/2016/5/10/chartex" xmlns:cx5="http://schemas.microsoft.com/office/drawing/2016/5/11/chartex" xmlns:cx6="http://schemas.microsoft.com/office/drawing/2016/5/12/chartex" xmlns:cx7="http://schemas.microsoft.com/office/drawing/2016/5/13/chartex" xmlns:cx8="http://schemas.microsoft.com/office/drawing/2016/5/14/chartex" xmlns:mc="http://schemas.openxmlformats.org/markup-compatibility/2006" xmlns:aink="http://schemas.microsoft.com/office/drawing/2016/ink" xmlns:am3d="http://schemas.microsoft.com/office/drawing/2017/model3d" xmlns:o="urn:schemas-microsoft-com:office:office" xmlns:r="http://schemas.openxmlformats.org/officeDocument/2006/relationships" xmlns:m="http://schemas.openxmlformats.org/officeDocument/2006/math" xmlns:v="urn:schemas-microsoft-com:vml" xmlns:wp14="http://schemas.microsoft.com/office/word/2010/wordprocessingDrawing" xmlns:wp="http://schemas.openxmlformats.org/drawingml/2006/wordprocessingDrawing" xmlns:w10="urn:schemas-microsoft-com:office:word" xmlns:w="http://schemas.openxmlformats.org/wordprocessingml/2006/main" xmlns:w14="http://schemas.microsoft.com/office/word/2010/wordml" xmlns:w15="http://schemas.microsoft.com/office/word/2012/wordml" xmlns:w16cid="http://schemas.microsoft.com/office/word/2016/wordml/cid" xmlns:w16se="http://schemas.microsoft.com/office/word/2015/wordml/symex" xmlns:wpg="http://schemas.microsoft.com/office/word/2010/wordprocessingGroup" xmlns:wpi="http://schemas.microsoft.com/office/word/2010/wordprocessingInk" xmlns:wne="http://schemas.microsoft.com/office/word/2006/wordml" xmlns:wps="http://schemas.microsoft.com/office/word/2010/wordprocessingShape" mc:Ignorable="w14 w15 w16se w16cid wp14">
+<w:endnotes xmlns:wpc="http://schemas.microsoft.com/office/word/2010/wordprocessingCanvas" xmlns:cx="http://schemas.microsoft.com/office/drawing/2014/chartex" xmlns:cx1="http://schemas.microsoft.com/office/drawing/2015/9/8/chartex" xmlns:cx2="http://schemas.microsoft.com/office/drawing/2015/10/21/chartex" xmlns:cx3="http://schemas.microsoft.com/office/drawing/2016/5/9/chartex" xmlns:cx4="http://schemas.microsoft.com/office/drawing/2016/5/10/chartex" xmlns:cx5="http://schemas.microsoft.com/office/drawing/2016/5/11/chartex" xmlns:cx6="http://schemas.microsoft.com/office/drawing/2016/5/12/chartex" xmlns:cx7="http://schemas.microsoft.com/office/drawing/2016/5/13/chartex" xmlns:cx8="http://schemas.microsoft.com/office/drawing/2016/5/14/chartex" xmlns:mc="http://schemas.openxmlformats.org/markup-compatibility/2006" xmlns:aink="http://schemas.microsoft.com/office/drawing/2016/ink" xmlns:am3d="http://schemas.microsoft.com/office/drawing/2017/model3d" xmlns:o="urn:schemas-microsoft-com:office:office" xmlns:r="http://schemas.openxmlformats.org/officeDocument/2006/relationships" xmlns:m="http://schemas.openxmlformats.org/officeDocument/2006/math" xmlns:v="urn:schemas-microsoft-com:vml" xmlns:wp14="http://schemas.microsoft.com/office/word/2010/wordprocessingDrawing" xmlns:wp="http://schemas.openxmlformats.org/drawingml/2006/wordprocessingDrawing" xmlns:w10="urn:schemas-microsoft-com:office:word" xmlns:w="http://schemas.openxmlformats.org/wordprocessingml/2006/main" xmlns:w14="http://schemas.microsoft.com/office/word/2010/wordml" xmlns:w15="http://schemas.microsoft.com/office/word/2012/wordml" xmlns:w16cex="http://schemas.microsoft.com/office/word/2018/wordml/cex" xmlns:w16cid="http://schemas.microsoft.com/office/word/2016/wordml/cid" xmlns:w16="http://schemas.microsoft.com/office/word/2018/wordml" xmlns:w16se="http://schemas.microsoft.com/office/word/2015/wordml/symex" xmlns:wpg="http://schemas.microsoft.com/office/word/2010/wordprocessingGroup" xmlns:wpi="http://schemas.microsoft.com/office/word/2010/wordprocessingInk" xmlns:wne="http://schemas.microsoft.com/office/word/2006/wordml" xmlns:wps="http://schemas.microsoft.com/office/word/2010/wordprocessingShape" mc:Ignorable="w14 w15 w16se w16cid w16 w16cex wp14">
   <w:endnote w:type="separator" w:id="-1">
     <w:p>
       <w:pPr>
@@ -5941,7 +6837,7 @@
 </file>
 
 <file path=word/footer1.xml><?xml version="1.0" encoding="utf-8"?>
-<w:ftr xmlns:wpc="http://schemas.microsoft.com/office/word/2010/wordprocessingCanvas" xmlns:cx="http://schemas.microsoft.com/office/drawing/2014/chartex" xmlns:cx1="http://schemas.microsoft.com/office/drawing/2015/9/8/chartex" xmlns:cx2="http://schemas.microsoft.com/office/drawing/2015/10/21/chartex" xmlns:cx3="http://schemas.microsoft.com/office/drawing/2016/5/9/chartex" xmlns:cx4="http://schemas.microsoft.com/office/drawing/2016/5/10/chartex" xmlns:cx5="http://schemas.microsoft.com/office/drawing/2016/5/11/chartex" xmlns:cx6="http://schemas.microsoft.com/office/drawing/2016/5/12/chartex" xmlns:cx7="http://schemas.microsoft.com/office/drawing/2016/5/13/chartex" xmlns:cx8="http://schemas.microsoft.com/office/drawing/2016/5/14/chartex" xmlns:mc="http://schemas.openxmlformats.org/markup-compatibility/2006" xmlns:aink="http://schemas.microsoft.com/office/drawing/2016/ink" xmlns:am3d="http://schemas.microsoft.com/office/drawing/2017/model3d" xmlns:o="urn:schemas-microsoft-com:office:office" xmlns:r="http://schemas.openxmlformats.org/officeDocument/2006/relationships" xmlns:m="http://schemas.openxmlformats.org/officeDocument/2006/math" xmlns:v="urn:schemas-microsoft-com:vml" xmlns:wp14="http://schemas.microsoft.com/office/word/2010/wordprocessingDrawing" xmlns:wp="http://schemas.openxmlformats.org/drawingml/2006/wordprocessingDrawing" xmlns:w10="urn:schemas-microsoft-com:office:word" xmlns:w="http://schemas.openxmlformats.org/wordprocessingml/2006/main" xmlns:w14="http://schemas.microsoft.com/office/word/2010/wordml" xmlns:w15="http://schemas.microsoft.com/office/word/2012/wordml" xmlns:w16cid="http://schemas.microsoft.com/office/word/2016/wordml/cid" xmlns:w16se="http://schemas.microsoft.com/office/word/2015/wordml/symex" xmlns:wpg="http://schemas.microsoft.com/office/word/2010/wordprocessingGroup" xmlns:wpi="http://schemas.microsoft.com/office/word/2010/wordprocessingInk" xmlns:wne="http://schemas.microsoft.com/office/word/2006/wordml" xmlns:wps="http://schemas.microsoft.com/office/word/2010/wordprocessingShape" mc:Ignorable="w14 w15 w16se w16cid wp14">
+<w:ftr xmlns:wpc="http://schemas.microsoft.com/office/word/2010/wordprocessingCanvas" xmlns:cx="http://schemas.microsoft.com/office/drawing/2014/chartex" xmlns:cx1="http://schemas.microsoft.com/office/drawing/2015/9/8/chartex" xmlns:cx2="http://schemas.microsoft.com/office/drawing/2015/10/21/chartex" xmlns:cx3="http://schemas.microsoft.com/office/drawing/2016/5/9/chartex" xmlns:cx4="http://schemas.microsoft.com/office/drawing/2016/5/10/chartex" xmlns:cx5="http://schemas.microsoft.com/office/drawing/2016/5/11/chartex" xmlns:cx6="http://schemas.microsoft.com/office/drawing/2016/5/12/chartex" xmlns:cx7="http://schemas.microsoft.com/office/drawing/2016/5/13/chartex" xmlns:cx8="http://schemas.microsoft.com/office/drawing/2016/5/14/chartex" xmlns:mc="http://schemas.openxmlformats.org/markup-compatibility/2006" xmlns:aink="http://schemas.microsoft.com/office/drawing/2016/ink" xmlns:am3d="http://schemas.microsoft.com/office/drawing/2017/model3d" xmlns:o="urn:schemas-microsoft-com:office:office" xmlns:r="http://schemas.openxmlformats.org/officeDocument/2006/relationships" xmlns:m="http://schemas.openxmlformats.org/officeDocument/2006/math" xmlns:v="urn:schemas-microsoft-com:vml" xmlns:wp14="http://schemas.microsoft.com/office/word/2010/wordprocessingDrawing" xmlns:wp="http://schemas.openxmlformats.org/drawingml/2006/wordprocessingDrawing" xmlns:w10="urn:schemas-microsoft-com:office:word" xmlns:w="http://schemas.openxmlformats.org/wordprocessingml/2006/main" xmlns:w14="http://schemas.microsoft.com/office/word/2010/wordml" xmlns:w15="http://schemas.microsoft.com/office/word/2012/wordml" xmlns:w16cex="http://schemas.microsoft.com/office/word/2018/wordml/cex" xmlns:w16cid="http://schemas.microsoft.com/office/word/2016/wordml/cid" xmlns:w16="http://schemas.microsoft.com/office/word/2018/wordml" xmlns:w16se="http://schemas.microsoft.com/office/word/2015/wordml/symex" xmlns:wpg="http://schemas.microsoft.com/office/word/2010/wordprocessingGroup" xmlns:wpi="http://schemas.microsoft.com/office/word/2010/wordprocessingInk" xmlns:wne="http://schemas.microsoft.com/office/word/2006/wordml" xmlns:wps="http://schemas.microsoft.com/office/word/2010/wordprocessingShape" mc:Ignorable="w14 w15 w16se w16cid w16 w16cex wp14">
   <w:sdt>
     <w:sdtPr>
       <w:id w:val="-1879305169"/>
@@ -6059,7 +6955,7 @@
 </file>
 
 <file path=word/footer2.xml><?xml version="1.0" encoding="utf-8"?>
-<w:ftr xmlns:wpc="http://schemas.microsoft.com/office/word/2010/wordprocessingCanvas" xmlns:cx="http://schemas.microsoft.com/office/drawing/2014/chartex" xmlns:cx1="http://schemas.microsoft.com/office/drawing/2015/9/8/chartex" xmlns:cx2="http://schemas.microsoft.com/office/drawing/2015/10/21/chartex" xmlns:cx3="http://schemas.microsoft.com/office/drawing/2016/5/9/chartex" xmlns:cx4="http://schemas.microsoft.com/office/drawing/2016/5/10/chartex" xmlns:cx5="http://schemas.microsoft.com/office/drawing/2016/5/11/chartex" xmlns:cx6="http://schemas.microsoft.com/office/drawing/2016/5/12/chartex" xmlns:cx7="http://schemas.microsoft.com/office/drawing/2016/5/13/chartex" xmlns:cx8="http://schemas.microsoft.com/office/drawing/2016/5/14/chartex" xmlns:mc="http://schemas.openxmlformats.org/markup-compatibility/2006" xmlns:aink="http://schemas.microsoft.com/office/drawing/2016/ink" xmlns:am3d="http://schemas.microsoft.com/office/drawing/2017/model3d" xmlns:o="urn:schemas-microsoft-com:office:office" xmlns:r="http://schemas.openxmlformats.org/officeDocument/2006/relationships" xmlns:m="http://schemas.openxmlformats.org/officeDocument/2006/math" xmlns:v="urn:schemas-microsoft-com:vml" xmlns:wp14="http://schemas.microsoft.com/office/word/2010/wordprocessingDrawing" xmlns:wp="http://schemas.openxmlformats.org/drawingml/2006/wordprocessingDrawing" xmlns:w10="urn:schemas-microsoft-com:office:word" xmlns:w="http://schemas.openxmlformats.org/wordprocessingml/2006/main" xmlns:w14="http://schemas.microsoft.com/office/word/2010/wordml" xmlns:w15="http://schemas.microsoft.com/office/word/2012/wordml" xmlns:w16cid="http://schemas.microsoft.com/office/word/2016/wordml/cid" xmlns:w16se="http://schemas.microsoft.com/office/word/2015/wordml/symex" xmlns:wpg="http://schemas.microsoft.com/office/word/2010/wordprocessingGroup" xmlns:wpi="http://schemas.microsoft.com/office/word/2010/wordprocessingInk" xmlns:wne="http://schemas.microsoft.com/office/word/2006/wordml" xmlns:wps="http://schemas.microsoft.com/office/word/2010/wordprocessingShape" mc:Ignorable="w14 w15 w16se w16cid wp14">
+<w:ftr xmlns:wpc="http://schemas.microsoft.com/office/word/2010/wordprocessingCanvas" xmlns:cx="http://schemas.microsoft.com/office/drawing/2014/chartex" xmlns:cx1="http://schemas.microsoft.com/office/drawing/2015/9/8/chartex" xmlns:cx2="http://schemas.microsoft.com/office/drawing/2015/10/21/chartex" xmlns:cx3="http://schemas.microsoft.com/office/drawing/2016/5/9/chartex" xmlns:cx4="http://schemas.microsoft.com/office/drawing/2016/5/10/chartex" xmlns:cx5="http://schemas.microsoft.com/office/drawing/2016/5/11/chartex" xmlns:cx6="http://schemas.microsoft.com/office/drawing/2016/5/12/chartex" xmlns:cx7="http://schemas.microsoft.com/office/drawing/2016/5/13/chartex" xmlns:cx8="http://schemas.microsoft.com/office/drawing/2016/5/14/chartex" xmlns:mc="http://schemas.openxmlformats.org/markup-compatibility/2006" xmlns:aink="http://schemas.microsoft.com/office/drawing/2016/ink" xmlns:am3d="http://schemas.microsoft.com/office/drawing/2017/model3d" xmlns:o="urn:schemas-microsoft-com:office:office" xmlns:r="http://schemas.openxmlformats.org/officeDocument/2006/relationships" xmlns:m="http://schemas.openxmlformats.org/officeDocument/2006/math" xmlns:v="urn:schemas-microsoft-com:vml" xmlns:wp14="http://schemas.microsoft.com/office/word/2010/wordprocessingDrawing" xmlns:wp="http://schemas.openxmlformats.org/drawingml/2006/wordprocessingDrawing" xmlns:w10="urn:schemas-microsoft-com:office:word" xmlns:w="http://schemas.openxmlformats.org/wordprocessingml/2006/main" xmlns:w14="http://schemas.microsoft.com/office/word/2010/wordml" xmlns:w15="http://schemas.microsoft.com/office/word/2012/wordml" xmlns:w16cex="http://schemas.microsoft.com/office/word/2018/wordml/cex" xmlns:w16cid="http://schemas.microsoft.com/office/word/2016/wordml/cid" xmlns:w16="http://schemas.microsoft.com/office/word/2018/wordml" xmlns:w16se="http://schemas.microsoft.com/office/word/2015/wordml/symex" xmlns:wpg="http://schemas.microsoft.com/office/word/2010/wordprocessingGroup" xmlns:wpi="http://schemas.microsoft.com/office/word/2010/wordprocessingInk" xmlns:wne="http://schemas.microsoft.com/office/word/2006/wordml" xmlns:wps="http://schemas.microsoft.com/office/word/2010/wordprocessingShape" mc:Ignorable="w14 w15 w16se w16cid w16 w16cex wp14">
   <w:sdt>
     <w:sdtPr>
       <w:id w:val="1320535121"/>
@@ -6201,7 +7097,7 @@
 </file>
 
 <file path=word/footnotes.xml><?xml version="1.0" encoding="utf-8"?>
-<w:footnotes xmlns:wpc="http://schemas.microsoft.com/office/word/2010/wordprocessingCanvas" xmlns:cx="http://schemas.microsoft.com/office/drawing/2014/chartex" xmlns:cx1="http://schemas.microsoft.com/office/drawing/2015/9/8/chartex" xmlns:cx2="http://schemas.microsoft.com/office/drawing/2015/10/21/chartex" xmlns:cx3="http://schemas.microsoft.com/office/drawing/2016/5/9/chartex" xmlns:cx4="http://schemas.microsoft.com/office/drawing/2016/5/10/chartex" xmlns:cx5="http://schemas.microsoft.com/office/drawing/2016/5/11/chartex" xmlns:cx6="http://schemas.microsoft.com/office/drawing/2016/5/12/chartex" xmlns:cx7="http://schemas.microsoft.com/office/drawing/2016/5/13/chartex" xmlns:cx8="http://schemas.microsoft.com/office/drawing/2016/5/14/chartex" xmlns:mc="http://schemas.openxmlformats.org/markup-compatibility/2006" xmlns:aink="http://schemas.microsoft.com/office/drawing/2016/ink" xmlns:am3d="http://schemas.microsoft.com/office/drawing/2017/model3d" xmlns:o="urn:schemas-microsoft-com:office:office" xmlns:r="http://schemas.openxmlformats.org/officeDocument/2006/relationships" xmlns:m="http://schemas.openxmlformats.org/officeDocument/2006/math" xmlns:v="urn:schemas-microsoft-com:vml" xmlns:wp14="http://schemas.microsoft.com/office/word/2010/wordprocessingDrawing" xmlns:wp="http://schemas.openxmlformats.org/drawingml/2006/wordprocessingDrawing" xmlns:w10="urn:schemas-microsoft-com:office:word" xmlns:w="http://schemas.openxmlformats.org/wordprocessingml/2006/main" xmlns:w14="http://schemas.microsoft.com/office/word/2010/wordml" xmlns:w15="http://schemas.microsoft.com/office/word/2012/wordml" xmlns:w16cid="http://schemas.microsoft.com/office/word/2016/wordml/cid" xmlns:w16se="http://schemas.microsoft.com/office/word/2015/wordml/symex" xmlns:wpg="http://schemas.microsoft.com/office/word/2010/wordprocessingGroup" xmlns:wpi="http://schemas.microsoft.com/office/word/2010/wordprocessingInk" xmlns:wne="http://schemas.microsoft.com/office/word/2006/wordml" xmlns:wps="http://schemas.microsoft.com/office/word/2010/wordprocessingShape" mc:Ignorable="w14 w15 w16se w16cid wp14">
+<w:footnotes xmlns:wpc="http://schemas.microsoft.com/office/word/2010/wordprocessingCanvas" xmlns:cx="http://schemas.microsoft.com/office/drawing/2014/chartex" xmlns:cx1="http://schemas.microsoft.com/office/drawing/2015/9/8/chartex" xmlns:cx2="http://schemas.microsoft.com/office/drawing/2015/10/21/chartex" xmlns:cx3="http://schemas.microsoft.com/office/drawing/2016/5/9/chartex" xmlns:cx4="http://schemas.microsoft.com/office/drawing/2016/5/10/chartex" xmlns:cx5="http://schemas.microsoft.com/office/drawing/2016/5/11/chartex" xmlns:cx6="http://schemas.microsoft.com/office/drawing/2016/5/12/chartex" xmlns:cx7="http://schemas.microsoft.com/office/drawing/2016/5/13/chartex" xmlns:cx8="http://schemas.microsoft.com/office/drawing/2016/5/14/chartex" xmlns:mc="http://schemas.openxmlformats.org/markup-compatibility/2006" xmlns:aink="http://schemas.microsoft.com/office/drawing/2016/ink" xmlns:am3d="http://schemas.microsoft.com/office/drawing/2017/model3d" xmlns:o="urn:schemas-microsoft-com:office:office" xmlns:r="http://schemas.openxmlformats.org/officeDocument/2006/relationships" xmlns:m="http://schemas.openxmlformats.org/officeDocument/2006/math" xmlns:v="urn:schemas-microsoft-com:vml" xmlns:wp14="http://schemas.microsoft.com/office/word/2010/wordprocessingDrawing" xmlns:wp="http://schemas.openxmlformats.org/drawingml/2006/wordprocessingDrawing" xmlns:w10="urn:schemas-microsoft-com:office:word" xmlns:w="http://schemas.openxmlformats.org/wordprocessingml/2006/main" xmlns:w14="http://schemas.microsoft.com/office/word/2010/wordml" xmlns:w15="http://schemas.microsoft.com/office/word/2012/wordml" xmlns:w16cex="http://schemas.microsoft.com/office/word/2018/wordml/cex" xmlns:w16cid="http://schemas.microsoft.com/office/word/2016/wordml/cid" xmlns:w16="http://schemas.microsoft.com/office/word/2018/wordml" xmlns:w16se="http://schemas.microsoft.com/office/word/2015/wordml/symex" xmlns:wpg="http://schemas.microsoft.com/office/word/2010/wordprocessingGroup" xmlns:wpi="http://schemas.microsoft.com/office/word/2010/wordprocessingInk" xmlns:wne="http://schemas.microsoft.com/office/word/2006/wordml" xmlns:wps="http://schemas.microsoft.com/office/word/2010/wordprocessingShape" mc:Ignorable="w14 w15 w16se w16cid w16 w16cex wp14">
   <w:footnote w:type="separator" w:id="-1">
     <w:p>
       <w:pPr>
@@ -6228,7 +7124,7 @@
 </file>
 
 <file path=word/header1.xml><?xml version="1.0" encoding="utf-8"?>
-<w:hdr xmlns:wpc="http://schemas.microsoft.com/office/word/2010/wordprocessingCanvas" xmlns:cx="http://schemas.microsoft.com/office/drawing/2014/chartex" xmlns:cx1="http://schemas.microsoft.com/office/drawing/2015/9/8/chartex" xmlns:cx2="http://schemas.microsoft.com/office/drawing/2015/10/21/chartex" xmlns:cx3="http://schemas.microsoft.com/office/drawing/2016/5/9/chartex" xmlns:cx4="http://schemas.microsoft.com/office/drawing/2016/5/10/chartex" xmlns:cx5="http://schemas.microsoft.com/office/drawing/2016/5/11/chartex" xmlns:cx6="http://schemas.microsoft.com/office/drawing/2016/5/12/chartex" xmlns:cx7="http://schemas.microsoft.com/office/drawing/2016/5/13/chartex" xmlns:cx8="http://schemas.microsoft.com/office/drawing/2016/5/14/chartex" xmlns:mc="http://schemas.openxmlformats.org/markup-compatibility/2006" xmlns:aink="http://schemas.microsoft.com/office/drawing/2016/ink" xmlns:am3d="http://schemas.microsoft.com/office/drawing/2017/model3d" xmlns:o="urn:schemas-microsoft-com:office:office" xmlns:r="http://schemas.openxmlformats.org/officeDocument/2006/relationships" xmlns:m="http://schemas.openxmlformats.org/officeDocument/2006/math" xmlns:v="urn:schemas-microsoft-com:vml" xmlns:wp14="http://schemas.microsoft.com/office/word/2010/wordprocessingDrawing" xmlns:wp="http://schemas.openxmlformats.org/drawingml/2006/wordprocessingDrawing" xmlns:w10="urn:schemas-microsoft-com:office:word" xmlns:w="http://schemas.openxmlformats.org/wordprocessingml/2006/main" xmlns:w14="http://schemas.microsoft.com/office/word/2010/wordml" xmlns:w15="http://schemas.microsoft.com/office/word/2012/wordml" xmlns:w16cid="http://schemas.microsoft.com/office/word/2016/wordml/cid" xmlns:w16se="http://schemas.microsoft.com/office/word/2015/wordml/symex" xmlns:wpg="http://schemas.microsoft.com/office/word/2010/wordprocessingGroup" xmlns:wpi="http://schemas.microsoft.com/office/word/2010/wordprocessingInk" xmlns:wne="http://schemas.microsoft.com/office/word/2006/wordml" xmlns:wps="http://schemas.microsoft.com/office/word/2010/wordprocessingShape" mc:Ignorable="w14 w15 w16se w16cid wp14">
+<w:hdr xmlns:wpc="http://schemas.microsoft.com/office/word/2010/wordprocessingCanvas" xmlns:cx="http://schemas.microsoft.com/office/drawing/2014/chartex" xmlns:cx1="http://schemas.microsoft.com/office/drawing/2015/9/8/chartex" xmlns:cx2="http://schemas.microsoft.com/office/drawing/2015/10/21/chartex" xmlns:cx3="http://schemas.microsoft.com/office/drawing/2016/5/9/chartex" xmlns:cx4="http://schemas.microsoft.com/office/drawing/2016/5/10/chartex" xmlns:cx5="http://schemas.microsoft.com/office/drawing/2016/5/11/chartex" xmlns:cx6="http://schemas.microsoft.com/office/drawing/2016/5/12/chartex" xmlns:cx7="http://schemas.microsoft.com/office/drawing/2016/5/13/chartex" xmlns:cx8="http://schemas.microsoft.com/office/drawing/2016/5/14/chartex" xmlns:mc="http://schemas.openxmlformats.org/markup-compatibility/2006" xmlns:aink="http://schemas.microsoft.com/office/drawing/2016/ink" xmlns:am3d="http://schemas.microsoft.com/office/drawing/2017/model3d" xmlns:o="urn:schemas-microsoft-com:office:office" xmlns:r="http://schemas.openxmlformats.org/officeDocument/2006/relationships" xmlns:m="http://schemas.openxmlformats.org/officeDocument/2006/math" xmlns:v="urn:schemas-microsoft-com:vml" xmlns:wp14="http://schemas.microsoft.com/office/word/2010/wordprocessingDrawing" xmlns:wp="http://schemas.openxmlformats.org/drawingml/2006/wordprocessingDrawing" xmlns:w10="urn:schemas-microsoft-com:office:word" xmlns:w="http://schemas.openxmlformats.org/wordprocessingml/2006/main" xmlns:w14="http://schemas.microsoft.com/office/word/2010/wordml" xmlns:w15="http://schemas.microsoft.com/office/word/2012/wordml" xmlns:w16cex="http://schemas.microsoft.com/office/word/2018/wordml/cex" xmlns:w16cid="http://schemas.microsoft.com/office/word/2016/wordml/cid" xmlns:w16="http://schemas.microsoft.com/office/word/2018/wordml" xmlns:w16se="http://schemas.microsoft.com/office/word/2015/wordml/symex" xmlns:wpg="http://schemas.microsoft.com/office/word/2010/wordprocessingGroup" xmlns:wpi="http://schemas.microsoft.com/office/word/2010/wordprocessingInk" xmlns:wne="http://schemas.microsoft.com/office/word/2006/wordml" xmlns:wps="http://schemas.microsoft.com/office/word/2010/wordprocessingShape" mc:Ignorable="w14 w15 w16se w16cid w16 w16cex wp14">
   <w:tbl>
     <w:tblPr>
       <w:tblW w:w="0" w:type="auto"/>
@@ -6286,7 +7182,7 @@
 </file>
 
 <file path=word/header2.xml><?xml version="1.0" encoding="utf-8"?>
-<w:hdr xmlns:wpc="http://schemas.microsoft.com/office/word/2010/wordprocessingCanvas" xmlns:cx="http://schemas.microsoft.com/office/drawing/2014/chartex" xmlns:cx1="http://schemas.microsoft.com/office/drawing/2015/9/8/chartex" xmlns:cx2="http://schemas.microsoft.com/office/drawing/2015/10/21/chartex" xmlns:cx3="http://schemas.microsoft.com/office/drawing/2016/5/9/chartex" xmlns:cx4="http://schemas.microsoft.com/office/drawing/2016/5/10/chartex" xmlns:cx5="http://schemas.microsoft.com/office/drawing/2016/5/11/chartex" xmlns:cx6="http://schemas.microsoft.com/office/drawing/2016/5/12/chartex" xmlns:cx7="http://schemas.microsoft.com/office/drawing/2016/5/13/chartex" xmlns:cx8="http://schemas.microsoft.com/office/drawing/2016/5/14/chartex" xmlns:mc="http://schemas.openxmlformats.org/markup-compatibility/2006" xmlns:aink="http://schemas.microsoft.com/office/drawing/2016/ink" xmlns:am3d="http://schemas.microsoft.com/office/drawing/2017/model3d" xmlns:o="urn:schemas-microsoft-com:office:office" xmlns:r="http://schemas.openxmlformats.org/officeDocument/2006/relationships" xmlns:m="http://schemas.openxmlformats.org/officeDocument/2006/math" xmlns:v="urn:schemas-microsoft-com:vml" xmlns:wp14="http://schemas.microsoft.com/office/word/2010/wordprocessingDrawing" xmlns:wp="http://schemas.openxmlformats.org/drawingml/2006/wordprocessingDrawing" xmlns:w10="urn:schemas-microsoft-com:office:word" xmlns:w="http://schemas.openxmlformats.org/wordprocessingml/2006/main" xmlns:w14="http://schemas.microsoft.com/office/word/2010/wordml" xmlns:w15="http://schemas.microsoft.com/office/word/2012/wordml" xmlns:w16cid="http://schemas.microsoft.com/office/word/2016/wordml/cid" xmlns:w16se="http://schemas.microsoft.com/office/word/2015/wordml/symex" xmlns:wpg="http://schemas.microsoft.com/office/word/2010/wordprocessingGroup" xmlns:wpi="http://schemas.microsoft.com/office/word/2010/wordprocessingInk" xmlns:wne="http://schemas.microsoft.com/office/word/2006/wordml" xmlns:wps="http://schemas.microsoft.com/office/word/2010/wordprocessingShape" mc:Ignorable="w14 w15 w16se w16cid wp14">
+<w:hdr xmlns:wpc="http://schemas.microsoft.com/office/word/2010/wordprocessingCanvas" xmlns:cx="http://schemas.microsoft.com/office/drawing/2014/chartex" xmlns:cx1="http://schemas.microsoft.com/office/drawing/2015/9/8/chartex" xmlns:cx2="http://schemas.microsoft.com/office/drawing/2015/10/21/chartex" xmlns:cx3="http://schemas.microsoft.com/office/drawing/2016/5/9/chartex" xmlns:cx4="http://schemas.microsoft.com/office/drawing/2016/5/10/chartex" xmlns:cx5="http://schemas.microsoft.com/office/drawing/2016/5/11/chartex" xmlns:cx6="http://schemas.microsoft.com/office/drawing/2016/5/12/chartex" xmlns:cx7="http://schemas.microsoft.com/office/drawing/2016/5/13/chartex" xmlns:cx8="http://schemas.microsoft.com/office/drawing/2016/5/14/chartex" xmlns:mc="http://schemas.openxmlformats.org/markup-compatibility/2006" xmlns:aink="http://schemas.microsoft.com/office/drawing/2016/ink" xmlns:am3d="http://schemas.microsoft.com/office/drawing/2017/model3d" xmlns:o="urn:schemas-microsoft-com:office:office" xmlns:r="http://schemas.openxmlformats.org/officeDocument/2006/relationships" xmlns:m="http://schemas.openxmlformats.org/officeDocument/2006/math" xmlns:v="urn:schemas-microsoft-com:vml" xmlns:wp14="http://schemas.microsoft.com/office/word/2010/wordprocessingDrawing" xmlns:wp="http://schemas.openxmlformats.org/drawingml/2006/wordprocessingDrawing" xmlns:w10="urn:schemas-microsoft-com:office:word" xmlns:w="http://schemas.openxmlformats.org/wordprocessingml/2006/main" xmlns:w14="http://schemas.microsoft.com/office/word/2010/wordml" xmlns:w15="http://schemas.microsoft.com/office/word/2012/wordml" xmlns:w16cex="http://schemas.microsoft.com/office/word/2018/wordml/cex" xmlns:w16cid="http://schemas.microsoft.com/office/word/2016/wordml/cid" xmlns:w16="http://schemas.microsoft.com/office/word/2018/wordml" xmlns:w16se="http://schemas.microsoft.com/office/word/2015/wordml/symex" xmlns:wpg="http://schemas.microsoft.com/office/word/2010/wordprocessingGroup" xmlns:wpi="http://schemas.microsoft.com/office/word/2010/wordprocessingInk" xmlns:wne="http://schemas.microsoft.com/office/word/2006/wordml" xmlns:wps="http://schemas.microsoft.com/office/word/2010/wordprocessingShape" mc:Ignorable="w14 w15 w16se w16cid w16 w16cex wp14">
   <w:p>
     <w:pPr>
       <w:pStyle w:val="Header"/>
@@ -6516,7 +7412,7 @@
             </wp:anchor>
           </w:drawing>
         </mc:Choice>
-        <mc:Fallback xmlns:a="http://schemas.openxmlformats.org/drawingml/2006/main" xmlns:pic="http://schemas.openxmlformats.org/drawingml/2006/picture" xmlns:a14="http://schemas.microsoft.com/office/drawing/2010/main">
+        <mc:Fallback xmlns:a14="http://schemas.microsoft.com/office/drawing/2010/main" xmlns:pic="http://schemas.openxmlformats.org/drawingml/2006/picture" xmlns:a="http://schemas.openxmlformats.org/drawingml/2006/main">
           <w:pict w14:anchorId="12ED6CF6">
             <v:line id="Straight Connector 2" style="position:absolute;z-index:251660288;visibility:visible;mso-wrap-style:square;mso-width-percent:0;mso-height-percent:0;mso-wrap-distance-left:9pt;mso-wrap-distance-top:0;mso-wrap-distance-right:9pt;mso-wrap-distance-bottom:0;mso-position-horizontal:left;mso-position-horizontal-relative:page;mso-position-vertical:absolute;mso-position-vertical-relative:text;mso-width-percent:0;mso-height-percent:0;mso-width-relative:margin;mso-height-relative:margin" o:spid="_x0000_s1026" strokecolor="#0072c6 [3204]" strokeweight=".5pt" from="0,13.05pt" to="609pt,13.05pt" w14:anchorId="130CE43D" o:gfxdata="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">
               <v:stroke joinstyle="miter"/>
@@ -6536,7 +7432,7 @@
 </file>
 
 <file path=word/numbering.xml><?xml version="1.0" encoding="utf-8"?>
-<w:numbering xmlns:wpc="http://schemas.microsoft.com/office/word/2010/wordprocessingCanvas" xmlns:cx="http://schemas.microsoft.com/office/drawing/2014/chartex" xmlns:cx1="http://schemas.microsoft.com/office/drawing/2015/9/8/chartex" xmlns:cx2="http://schemas.microsoft.com/office/drawing/2015/10/21/chartex" xmlns:cx3="http://schemas.microsoft.com/office/drawing/2016/5/9/chartex" xmlns:cx4="http://schemas.microsoft.com/office/drawing/2016/5/10/chartex" xmlns:cx5="http://schemas.microsoft.com/office/drawing/2016/5/11/chartex" xmlns:cx6="http://schemas.microsoft.com/office/drawing/2016/5/12/chartex" xmlns:cx7="http://schemas.microsoft.com/office/drawing/2016/5/13/chartex" xmlns:cx8="http://schemas.microsoft.com/office/drawing/2016/5/14/chartex" xmlns:mc="http://schemas.openxmlformats.org/markup-compatibility/2006" xmlns:aink="http://schemas.microsoft.com/office/drawing/2016/ink" xmlns:am3d="http://schemas.microsoft.com/office/drawing/2017/model3d" xmlns:o="urn:schemas-microsoft-com:office:office" xmlns:r="http://schemas.openxmlformats.org/officeDocument/2006/relationships" xmlns:m="http://schemas.openxmlformats.org/officeDocument/2006/math" xmlns:v="urn:schemas-microsoft-com:vml" xmlns:wp14="http://schemas.microsoft.com/office/word/2010/wordprocessingDrawing" xmlns:wp="http://schemas.openxmlformats.org/drawingml/2006/wordprocessingDrawing" xmlns:w10="urn:schemas-microsoft-com:office:word" xmlns:w="http://schemas.openxmlformats.org/wordprocessingml/2006/main" xmlns:w14="http://schemas.microsoft.com/office/word/2010/wordml" xmlns:w15="http://schemas.microsoft.com/office/word/2012/wordml" xmlns:w16cid="http://schemas.microsoft.com/office/word/2016/wordml/cid" xmlns:w16se="http://schemas.microsoft.com/office/word/2015/wordml/symex" xmlns:wpg="http://schemas.microsoft.com/office/word/2010/wordprocessingGroup" xmlns:wpi="http://schemas.microsoft.com/office/word/2010/wordprocessingInk" xmlns:wne="http://schemas.microsoft.com/office/word/2006/wordml" xmlns:wps="http://schemas.microsoft.com/office/word/2010/wordprocessingShape" mc:Ignorable="w14 w15 w16se w16cid wp14">
+<w:numbering xmlns:wpc="http://schemas.microsoft.com/office/word/2010/wordprocessingCanvas" xmlns:cx="http://schemas.microsoft.com/office/drawing/2014/chartex" xmlns:cx1="http://schemas.microsoft.com/office/drawing/2015/9/8/chartex" xmlns:cx2="http://schemas.microsoft.com/office/drawing/2015/10/21/chartex" xmlns:cx3="http://schemas.microsoft.com/office/drawing/2016/5/9/chartex" xmlns:cx4="http://schemas.microsoft.com/office/drawing/2016/5/10/chartex" xmlns:cx5="http://schemas.microsoft.com/office/drawing/2016/5/11/chartex" xmlns:cx6="http://schemas.microsoft.com/office/drawing/2016/5/12/chartex" xmlns:cx7="http://schemas.microsoft.com/office/drawing/2016/5/13/chartex" xmlns:cx8="http://schemas.microsoft.com/office/drawing/2016/5/14/chartex" xmlns:mc="http://schemas.openxmlformats.org/markup-compatibility/2006" xmlns:aink="http://schemas.microsoft.com/office/drawing/2016/ink" xmlns:am3d="http://schemas.microsoft.com/office/drawing/2017/model3d" xmlns:o="urn:schemas-microsoft-com:office:office" xmlns:r="http://schemas.openxmlformats.org/officeDocument/2006/relationships" xmlns:m="http://schemas.openxmlformats.org/officeDocument/2006/math" xmlns:v="urn:schemas-microsoft-com:vml" xmlns:wp14="http://schemas.microsoft.com/office/word/2010/wordprocessingDrawing" xmlns:wp="http://schemas.openxmlformats.org/drawingml/2006/wordprocessingDrawing" xmlns:w10="urn:schemas-microsoft-com:office:word" xmlns:w="http://schemas.openxmlformats.org/wordprocessingml/2006/main" xmlns:w14="http://schemas.microsoft.com/office/word/2010/wordml" xmlns:w15="http://schemas.microsoft.com/office/word/2012/wordml" xmlns:w16cex="http://schemas.microsoft.com/office/word/2018/wordml/cex" xmlns:w16cid="http://schemas.microsoft.com/office/word/2016/wordml/cid" xmlns:w16="http://schemas.microsoft.com/office/word/2018/wordml" xmlns:w16se="http://schemas.microsoft.com/office/word/2015/wordml/symex" xmlns:wpg="http://schemas.microsoft.com/office/word/2010/wordprocessingGroup" xmlns:wpi="http://schemas.microsoft.com/office/word/2010/wordprocessingInk" xmlns:wne="http://schemas.microsoft.com/office/word/2006/wordml" xmlns:wps="http://schemas.microsoft.com/office/word/2010/wordprocessingShape" mc:Ignorable="w14 w15 w16se w16cid w16 w16cex wp14">
   <w:abstractNum w:abstractNumId="0" w15:restartNumberingAfterBreak="0">
     <w:nsid w:val="FFFFFF7C"/>
     <w:multiLevelType w:val="singleLevel"/>
@@ -8788,7 +9684,7 @@
 </file>
 
 <file path=word/styles.xml><?xml version="1.0" encoding="utf-8"?>
-<w:styles xmlns:mc="http://schemas.openxmlformats.org/markup-compatibility/2006" xmlns:r="http://schemas.openxmlformats.org/officeDocument/2006/relationships" xmlns:w="http://schemas.openxmlformats.org/wordprocessingml/2006/main" xmlns:w14="http://schemas.microsoft.com/office/word/2010/wordml" xmlns:w15="http://schemas.microsoft.com/office/word/2012/wordml" xmlns:w16cid="http://schemas.microsoft.com/office/word/2016/wordml/cid" xmlns:w16se="http://schemas.microsoft.com/office/word/2015/wordml/symex" mc:Ignorable="w14 w15 w16se w16cid">
+<w:styles xmlns:mc="http://schemas.openxmlformats.org/markup-compatibility/2006" xmlns:r="http://schemas.openxmlformats.org/officeDocument/2006/relationships" xmlns:w="http://schemas.openxmlformats.org/wordprocessingml/2006/main" xmlns:w14="http://schemas.microsoft.com/office/word/2010/wordml" xmlns:w15="http://schemas.microsoft.com/office/word/2012/wordml" xmlns:w16cex="http://schemas.microsoft.com/office/word/2018/wordml/cex" xmlns:w16cid="http://schemas.microsoft.com/office/word/2016/wordml/cid" xmlns:w16="http://schemas.microsoft.com/office/word/2018/wordml" xmlns:w16se="http://schemas.microsoft.com/office/word/2015/wordml/symex" mc:Ignorable="w14 w15 w16se w16cid w16 w16cex">
   <w:docDefaults>
     <w:rPrDefault>
       <w:rPr>
@@ -10797,7 +11693,7 @@
 </file>
 
 <file path=customXml/itemProps1.xml><?xml version="1.0" encoding="utf-8"?>
-<ds:datastoreItem xmlns:ds="http://schemas.openxmlformats.org/officeDocument/2006/customXml" ds:itemID="{38436D2A-2331-498E-BB17-FBC032232FA5}">
+<ds:datastoreItem xmlns:ds="http://schemas.openxmlformats.org/officeDocument/2006/customXml" ds:itemID="{6E291C81-3058-4EB9-8124-57D18D7394A9}">
   <ds:schemaRefs>
     <ds:schemaRef ds:uri="http://schemas.openxmlformats.org/officeDocument/2006/bibliography"/>
   </ds:schemaRefs>

</xml_diff>